<commit_message>
started caster combat trees
</commit_message>
<xml_diff>
--- a/SS02a -- Combat Trees.docx
+++ b/SS02a -- Combat Trees.docx
@@ -2589,6 +2589,814 @@
       </w:tr>
     </w:tbl>
     <w:p/>
+    <w:p>
+      <w:pPr>
+        <w:rPr>
+          <w:rFonts w:ascii="Pericles" w:hAnsi="Pericles"/>
+          <w:b/>
+          <w:sz w:val="20"/>
+          <w:szCs w:val="20"/>
+        </w:rPr>
+      </w:pPr>
+      <w:r>
+        <w:rPr>
+          <w:rFonts w:ascii="Pericles" w:hAnsi="Pericles"/>
+          <w:b/>
+          <w:sz w:val="20"/>
+          <w:szCs w:val="20"/>
+        </w:rPr>
+        <w:t>Spell</w:t>
+      </w:r>
+    </w:p>
+    <w:tbl>
+      <w:tblPr>
+        <w:tblStyle w:val="TableGrid"/>
+        <w:tblW w:w="0" w:type="auto"/>
+        <w:tblLook w:val="04A0" w:firstRow="1" w:lastRow="0" w:firstColumn="1" w:lastColumn="0" w:noHBand="0" w:noVBand="1"/>
+      </w:tblPr>
+      <w:tblGrid>
+        <w:gridCol w:w="9350"/>
+      </w:tblGrid>
+      <w:tr>
+        <w:tc>
+          <w:tcPr>
+            <w:tcW w:w="9350" w:type="dxa"/>
+          </w:tcPr>
+          <w:p>
+            <w:pPr>
+              <w:rPr>
+                <w:rFonts w:ascii="Pericles" w:hAnsi="Pericles"/>
+                <w:b/>
+                <w:sz w:val="16"/>
+                <w:szCs w:val="16"/>
+              </w:rPr>
+            </w:pPr>
+            <w:r>
+              <w:rPr>
+                <w:rFonts w:ascii="Pericles" w:hAnsi="Pericles"/>
+                <w:b/>
+                <w:sz w:val="16"/>
+                <w:szCs w:val="16"/>
+              </w:rPr>
+              <w:t>Starting Maneuvers/Rules</w:t>
+            </w:r>
+          </w:p>
+          <w:p>
+            <w:pPr>
+              <w:pStyle w:val="ListParagraph"/>
+              <w:numPr>
+                <w:ilvl w:val="0"/>
+                <w:numId w:val="1"/>
+              </w:numPr>
+              <w:rPr>
+                <w:rFonts w:ascii="Pericles" w:hAnsi="Pericles"/>
+                <w:b/>
+                <w:sz w:val="16"/>
+                <w:szCs w:val="16"/>
+              </w:rPr>
+            </w:pPr>
+            <w:r>
+              <w:rPr>
+                <w:rFonts w:ascii="Pericles" w:hAnsi="Pericles"/>
+                <w:sz w:val="16"/>
+                <w:szCs w:val="16"/>
+              </w:rPr>
+              <w:t>Spell Cast – Half-round, attack action</w:t>
+            </w:r>
+          </w:p>
+          <w:p>
+            <w:pPr>
+              <w:pStyle w:val="ListParagraph"/>
+              <w:numPr>
+                <w:ilvl w:val="0"/>
+                <w:numId w:val="1"/>
+              </w:numPr>
+              <w:rPr>
+                <w:rFonts w:ascii="Pericles" w:hAnsi="Pericles"/>
+                <w:b/>
+                <w:sz w:val="16"/>
+                <w:szCs w:val="16"/>
+              </w:rPr>
+            </w:pPr>
+            <w:r>
+              <w:rPr>
+                <w:rFonts w:ascii="Pericles" w:hAnsi="Pericles"/>
+                <w:bCs/>
+                <w:sz w:val="16"/>
+                <w:szCs w:val="16"/>
+              </w:rPr>
+              <w:t>Quick Cast – Zero-time, attack action, burns color</w:t>
+            </w:r>
+          </w:p>
+          <w:p>
+            <w:pPr>
+              <w:pStyle w:val="ListParagraph"/>
+              <w:numPr>
+                <w:ilvl w:val="0"/>
+                <w:numId w:val="1"/>
+              </w:numPr>
+              <w:rPr>
+                <w:rFonts w:ascii="Pericles" w:hAnsi="Pericles"/>
+                <w:b/>
+                <w:sz w:val="16"/>
+                <w:szCs w:val="16"/>
+              </w:rPr>
+            </w:pPr>
+            <w:r>
+              <w:rPr>
+                <w:rFonts w:ascii="Pericles" w:hAnsi="Pericles"/>
+                <w:bCs/>
+                <w:sz w:val="16"/>
+                <w:szCs w:val="16"/>
+              </w:rPr>
+              <w:t>Cast on Others – Self spell becomes 1 (willing) target, +4 DL</w:t>
+            </w:r>
+          </w:p>
+          <w:p>
+            <w:pPr>
+              <w:rPr>
+                <w:rFonts w:ascii="Pericles" w:hAnsi="Pericles"/>
+                <w:b/>
+                <w:sz w:val="16"/>
+                <w:szCs w:val="16"/>
+              </w:rPr>
+            </w:pPr>
+          </w:p>
+          <w:p>
+            <w:pPr>
+              <w:pStyle w:val="ListParagraph"/>
+              <w:rPr>
+                <w:rFonts w:ascii="Pericles" w:hAnsi="Pericles"/>
+                <w:b/>
+                <w:sz w:val="20"/>
+                <w:szCs w:val="20"/>
+              </w:rPr>
+            </w:pPr>
+          </w:p>
+        </w:tc>
+      </w:tr>
+      <w:tr>
+        <w:tc>
+          <w:tcPr>
+            <w:tcW w:w="9350" w:type="dxa"/>
+          </w:tcPr>
+          <w:p>
+            <w:pPr>
+              <w:rPr>
+                <w:rFonts w:ascii="Pericles" w:hAnsi="Pericles"/>
+                <w:b/>
+                <w:sz w:val="16"/>
+                <w:szCs w:val="16"/>
+              </w:rPr>
+            </w:pPr>
+            <w:r>
+              <w:rPr>
+                <w:rFonts w:ascii="Pericles" w:hAnsi="Pericles"/>
+                <w:b/>
+                <w:sz w:val="16"/>
+                <w:szCs w:val="16"/>
+              </w:rPr>
+              <w:t>Talents</w:t>
+            </w:r>
+          </w:p>
+          <w:p>
+            <w:pPr>
+              <w:pStyle w:val="ListParagraph"/>
+              <w:numPr>
+                <w:ilvl w:val="0"/>
+                <w:numId w:val="2"/>
+              </w:numPr>
+              <w:rPr>
+                <w:rFonts w:ascii="Pericles" w:hAnsi="Pericles"/>
+                <w:bCs/>
+                <w:sz w:val="16"/>
+                <w:szCs w:val="16"/>
+              </w:rPr>
+            </w:pPr>
+            <w:r>
+              <w:rPr>
+                <w:rFonts w:ascii="Pericles" w:hAnsi="Pericles"/>
+                <w:bCs/>
+                <w:sz w:val="16"/>
+                <w:szCs w:val="16"/>
+              </w:rPr>
+              <w:t>Area Cast (1)</w:t>
+            </w:r>
+          </w:p>
+          <w:p>
+            <w:pPr>
+              <w:pStyle w:val="ListParagraph"/>
+              <w:numPr>
+                <w:ilvl w:val="1"/>
+                <w:numId w:val="2"/>
+              </w:numPr>
+              <w:rPr>
+                <w:rFonts w:ascii="Pericles" w:hAnsi="Pericles"/>
+                <w:bCs/>
+                <w:sz w:val="16"/>
+                <w:szCs w:val="16"/>
+              </w:rPr>
+            </w:pPr>
+            <w:r>
+              <w:rPr>
+                <w:rFonts w:ascii="Pericles" w:hAnsi="Pericles"/>
+                <w:bCs/>
+                <w:sz w:val="16"/>
+                <w:szCs w:val="16"/>
+              </w:rPr>
+              <w:t>Area Cast (2)</w:t>
+            </w:r>
+          </w:p>
+          <w:p>
+            <w:pPr>
+              <w:pStyle w:val="ListParagraph"/>
+              <w:numPr>
+                <w:ilvl w:val="1"/>
+                <w:numId w:val="2"/>
+              </w:numPr>
+              <w:rPr>
+                <w:rFonts w:ascii="Pericles" w:hAnsi="Pericles"/>
+                <w:bCs/>
+                <w:sz w:val="16"/>
+                <w:szCs w:val="16"/>
+              </w:rPr>
+            </w:pPr>
+            <w:r>
+              <w:rPr>
+                <w:rFonts w:ascii="Pericles" w:hAnsi="Pericles"/>
+                <w:bCs/>
+                <w:sz w:val="16"/>
+                <w:szCs w:val="16"/>
+              </w:rPr>
+              <w:t>Shape Spell</w:t>
+            </w:r>
+          </w:p>
+          <w:p>
+            <w:pPr>
+              <w:pStyle w:val="ListParagraph"/>
+              <w:numPr>
+                <w:ilvl w:val="0"/>
+                <w:numId w:val="2"/>
+              </w:numPr>
+              <w:rPr>
+                <w:rFonts w:ascii="Pericles" w:hAnsi="Pericles"/>
+                <w:bCs/>
+                <w:sz w:val="16"/>
+                <w:szCs w:val="16"/>
+              </w:rPr>
+            </w:pPr>
+            <w:r>
+              <w:rPr>
+                <w:rFonts w:ascii="Pericles" w:hAnsi="Pericles"/>
+                <w:bCs/>
+                <w:sz w:val="16"/>
+                <w:szCs w:val="16"/>
+              </w:rPr>
+              <w:t>Deadly Cast</w:t>
+            </w:r>
+          </w:p>
+          <w:p>
+            <w:pPr>
+              <w:pStyle w:val="ListParagraph"/>
+              <w:numPr>
+                <w:ilvl w:val="0"/>
+                <w:numId w:val="2"/>
+              </w:numPr>
+              <w:rPr>
+                <w:rFonts w:ascii="Pericles" w:hAnsi="Pericles"/>
+                <w:bCs/>
+                <w:sz w:val="16"/>
+                <w:szCs w:val="16"/>
+              </w:rPr>
+            </w:pPr>
+            <w:r>
+              <w:rPr>
+                <w:rFonts w:ascii="Pericles" w:hAnsi="Pericles"/>
+                <w:bCs/>
+                <w:sz w:val="16"/>
+                <w:szCs w:val="16"/>
+              </w:rPr>
+              <w:t>Furious Cast</w:t>
+            </w:r>
+          </w:p>
+          <w:p>
+            <w:pPr>
+              <w:pStyle w:val="ListParagraph"/>
+              <w:numPr>
+                <w:ilvl w:val="0"/>
+                <w:numId w:val="2"/>
+              </w:numPr>
+              <w:rPr>
+                <w:rFonts w:ascii="Pericles" w:hAnsi="Pericles"/>
+                <w:bCs/>
+                <w:sz w:val="16"/>
+                <w:szCs w:val="16"/>
+              </w:rPr>
+            </w:pPr>
+            <w:r>
+              <w:rPr>
+                <w:rFonts w:ascii="Pericles" w:hAnsi="Pericles"/>
+                <w:bCs/>
+                <w:sz w:val="16"/>
+                <w:szCs w:val="16"/>
+              </w:rPr>
+              <w:t>Generous Cast</w:t>
+            </w:r>
+          </w:p>
+          <w:p>
+            <w:pPr>
+              <w:pStyle w:val="ListParagraph"/>
+              <w:numPr>
+                <w:ilvl w:val="1"/>
+                <w:numId w:val="2"/>
+              </w:numPr>
+              <w:rPr>
+                <w:rFonts w:ascii="Pericles" w:hAnsi="Pericles"/>
+                <w:bCs/>
+                <w:sz w:val="16"/>
+                <w:szCs w:val="16"/>
+              </w:rPr>
+            </w:pPr>
+            <w:r>
+              <w:rPr>
+                <w:rFonts w:ascii="Pericles" w:hAnsi="Pericles"/>
+                <w:bCs/>
+                <w:sz w:val="16"/>
+                <w:szCs w:val="16"/>
+              </w:rPr>
+              <w:t>Generous Cast II</w:t>
+            </w:r>
+          </w:p>
+          <w:p>
+            <w:pPr>
+              <w:rPr>
+                <w:rFonts w:ascii="Pericles" w:hAnsi="Pericles"/>
+                <w:b/>
+                <w:sz w:val="20"/>
+                <w:szCs w:val="20"/>
+              </w:rPr>
+            </w:pPr>
+          </w:p>
+        </w:tc>
+      </w:tr>
+    </w:tbl>
+    <w:p/>
+    <w:p>
+      <w:pPr>
+        <w:rPr>
+          <w:rFonts w:ascii="Pericles" w:hAnsi="Pericles"/>
+          <w:b/>
+          <w:sz w:val="20"/>
+          <w:szCs w:val="20"/>
+        </w:rPr>
+      </w:pPr>
+      <w:r>
+        <w:rPr>
+          <w:rFonts w:ascii="Pericles" w:hAnsi="Pericles"/>
+          <w:b/>
+          <w:sz w:val="20"/>
+          <w:szCs w:val="20"/>
+        </w:rPr>
+        <w:t xml:space="preserve">Staff </w:t>
+      </w:r>
+      <w:r>
+        <w:rPr>
+          <w:rFonts w:ascii="Pericles" w:hAnsi="Pericles"/>
+          <w:b/>
+          <w:sz w:val="20"/>
+          <w:szCs w:val="20"/>
+        </w:rPr>
+        <w:t>Caster</w:t>
+      </w:r>
+    </w:p>
+    <w:tbl>
+      <w:tblPr>
+        <w:tblStyle w:val="TableGrid"/>
+        <w:tblW w:w="0" w:type="auto"/>
+        <w:tblLook w:val="04A0" w:firstRow="1" w:lastRow="0" w:firstColumn="1" w:lastColumn="0" w:noHBand="0" w:noVBand="1"/>
+      </w:tblPr>
+      <w:tblGrid>
+        <w:gridCol w:w="9350"/>
+      </w:tblGrid>
+      <w:tr>
+        <w:tc>
+          <w:tcPr>
+            <w:tcW w:w="9350" w:type="dxa"/>
+          </w:tcPr>
+          <w:p>
+            <w:pPr>
+              <w:rPr>
+                <w:rFonts w:ascii="Pericles" w:hAnsi="Pericles"/>
+                <w:b/>
+                <w:sz w:val="16"/>
+                <w:szCs w:val="16"/>
+              </w:rPr>
+            </w:pPr>
+            <w:r>
+              <w:rPr>
+                <w:rFonts w:ascii="Pericles" w:hAnsi="Pericles"/>
+                <w:b/>
+                <w:sz w:val="16"/>
+                <w:szCs w:val="16"/>
+              </w:rPr>
+              <w:t>Starts with</w:t>
+            </w:r>
+          </w:p>
+          <w:p>
+            <w:pPr>
+              <w:pStyle w:val="ListParagraph"/>
+              <w:numPr>
+                <w:ilvl w:val="0"/>
+                <w:numId w:val="1"/>
+              </w:numPr>
+              <w:rPr>
+                <w:rFonts w:ascii="Pericles" w:hAnsi="Pericles"/>
+                <w:b/>
+                <w:sz w:val="16"/>
+                <w:szCs w:val="16"/>
+              </w:rPr>
+            </w:pPr>
+            <w:r>
+              <w:rPr>
+                <w:rFonts w:ascii="Pericles" w:hAnsi="Pericles"/>
+                <w:sz w:val="16"/>
+                <w:szCs w:val="16"/>
+              </w:rPr>
+              <w:t>Standard Attack</w:t>
+            </w:r>
+          </w:p>
+          <w:p>
+            <w:pPr>
+              <w:pStyle w:val="ListParagraph"/>
+              <w:rPr>
+                <w:rFonts w:ascii="Pericles" w:hAnsi="Pericles"/>
+                <w:b/>
+                <w:sz w:val="20"/>
+                <w:szCs w:val="20"/>
+              </w:rPr>
+            </w:pPr>
+          </w:p>
+        </w:tc>
+      </w:tr>
+      <w:tr>
+        <w:tc>
+          <w:tcPr>
+            <w:tcW w:w="9350" w:type="dxa"/>
+          </w:tcPr>
+          <w:p>
+            <w:pPr>
+              <w:rPr>
+                <w:rFonts w:ascii="Pericles" w:hAnsi="Pericles"/>
+                <w:b/>
+                <w:sz w:val="16"/>
+                <w:szCs w:val="16"/>
+              </w:rPr>
+            </w:pPr>
+            <w:r>
+              <w:rPr>
+                <w:rFonts w:ascii="Pericles" w:hAnsi="Pericles"/>
+                <w:b/>
+                <w:sz w:val="16"/>
+                <w:szCs w:val="16"/>
+              </w:rPr>
+              <w:t>Can Acquire</w:t>
+            </w:r>
+          </w:p>
+          <w:p>
+            <w:pPr>
+              <w:pStyle w:val="ListParagraph"/>
+              <w:rPr>
+                <w:rFonts w:ascii="Pericles" w:hAnsi="Pericles"/>
+                <w:sz w:val="16"/>
+                <w:szCs w:val="16"/>
+              </w:rPr>
+            </w:pPr>
+          </w:p>
+          <w:p>
+            <w:pPr>
+              <w:pStyle w:val="ListParagraph"/>
+              <w:numPr>
+                <w:ilvl w:val="0"/>
+                <w:numId w:val="1"/>
+              </w:numPr>
+              <w:rPr>
+                <w:rFonts w:ascii="Pericles" w:hAnsi="Pericles"/>
+                <w:sz w:val="16"/>
+                <w:szCs w:val="16"/>
+              </w:rPr>
+            </w:pPr>
+            <w:r>
+              <w:rPr>
+                <w:rFonts w:ascii="Pericles" w:hAnsi="Pericles"/>
+                <w:sz w:val="16"/>
+                <w:szCs w:val="16"/>
+              </w:rPr>
+              <w:t>Block (1)</w:t>
+            </w:r>
+          </w:p>
+          <w:p>
+            <w:pPr>
+              <w:pStyle w:val="ListParagraph"/>
+              <w:numPr>
+                <w:ilvl w:val="1"/>
+                <w:numId w:val="1"/>
+              </w:numPr>
+              <w:rPr>
+                <w:rFonts w:ascii="Pericles" w:hAnsi="Pericles"/>
+                <w:sz w:val="16"/>
+                <w:szCs w:val="16"/>
+              </w:rPr>
+            </w:pPr>
+            <w:r>
+              <w:rPr>
+                <w:rFonts w:ascii="Pericles" w:hAnsi="Pericles"/>
+                <w:sz w:val="16"/>
+                <w:szCs w:val="16"/>
+              </w:rPr>
+              <w:t>Blink I</w:t>
+            </w:r>
+          </w:p>
+          <w:p>
+            <w:pPr>
+              <w:pStyle w:val="ListParagraph"/>
+              <w:numPr>
+                <w:ilvl w:val="2"/>
+                <w:numId w:val="1"/>
+              </w:numPr>
+              <w:rPr>
+                <w:rFonts w:ascii="Pericles" w:hAnsi="Pericles"/>
+                <w:sz w:val="16"/>
+                <w:szCs w:val="16"/>
+              </w:rPr>
+            </w:pPr>
+            <w:r>
+              <w:rPr>
+                <w:rFonts w:ascii="Pericles" w:hAnsi="Pericles"/>
+                <w:sz w:val="16"/>
+                <w:szCs w:val="16"/>
+              </w:rPr>
+              <w:t>Blink II</w:t>
+            </w:r>
+          </w:p>
+          <w:p>
+            <w:pPr>
+              <w:pStyle w:val="ListParagraph"/>
+              <w:numPr>
+                <w:ilvl w:val="1"/>
+                <w:numId w:val="1"/>
+              </w:numPr>
+              <w:rPr>
+                <w:rFonts w:ascii="Pericles" w:hAnsi="Pericles"/>
+                <w:sz w:val="16"/>
+                <w:szCs w:val="16"/>
+              </w:rPr>
+            </w:pPr>
+            <w:r>
+              <w:rPr>
+                <w:rFonts w:ascii="Pericles" w:hAnsi="Pericles"/>
+                <w:sz w:val="16"/>
+                <w:szCs w:val="16"/>
+              </w:rPr>
+              <w:t>Bonus Parry (1)</w:t>
+            </w:r>
+          </w:p>
+          <w:p>
+            <w:pPr>
+              <w:pStyle w:val="ListParagraph"/>
+              <w:numPr>
+                <w:ilvl w:val="0"/>
+                <w:numId w:val="1"/>
+              </w:numPr>
+              <w:rPr>
+                <w:rFonts w:ascii="Pericles" w:hAnsi="Pericles"/>
+                <w:bCs/>
+                <w:sz w:val="16"/>
+                <w:szCs w:val="16"/>
+              </w:rPr>
+            </w:pPr>
+            <w:r>
+              <w:rPr>
+                <w:rFonts w:ascii="Pericles" w:hAnsi="Pericles"/>
+                <w:bCs/>
+                <w:sz w:val="16"/>
+                <w:szCs w:val="16"/>
+              </w:rPr>
+              <w:t>Casting Parry</w:t>
+            </w:r>
+          </w:p>
+          <w:p>
+            <w:pPr>
+              <w:pStyle w:val="ListParagraph"/>
+              <w:numPr>
+                <w:ilvl w:val="0"/>
+                <w:numId w:val="1"/>
+              </w:numPr>
+              <w:rPr>
+                <w:rFonts w:ascii="Pericles" w:hAnsi="Pericles"/>
+                <w:bCs/>
+                <w:sz w:val="16"/>
+                <w:szCs w:val="16"/>
+              </w:rPr>
+            </w:pPr>
+            <w:r>
+              <w:rPr>
+                <w:rFonts w:ascii="Pericles" w:hAnsi="Pericles"/>
+                <w:bCs/>
+                <w:sz w:val="16"/>
+                <w:szCs w:val="16"/>
+              </w:rPr>
+              <w:t>Defensive Stance</w:t>
+            </w:r>
+          </w:p>
+          <w:p>
+            <w:pPr>
+              <w:pStyle w:val="ListParagraph"/>
+              <w:numPr>
+                <w:ilvl w:val="0"/>
+                <w:numId w:val="1"/>
+              </w:numPr>
+              <w:rPr>
+                <w:rFonts w:ascii="Pericles" w:hAnsi="Pericles"/>
+                <w:b/>
+                <w:sz w:val="16"/>
+                <w:szCs w:val="16"/>
+              </w:rPr>
+            </w:pPr>
+            <w:r>
+              <w:rPr>
+                <w:rFonts w:ascii="Pericles" w:hAnsi="Pericles"/>
+                <w:bCs/>
+                <w:sz w:val="16"/>
+                <w:szCs w:val="16"/>
+              </w:rPr>
+              <w:t>Improved Disengage</w:t>
+            </w:r>
+          </w:p>
+          <w:p>
+            <w:pPr>
+              <w:pStyle w:val="ListParagraph"/>
+              <w:numPr>
+                <w:ilvl w:val="0"/>
+                <w:numId w:val="1"/>
+              </w:numPr>
+              <w:rPr>
+                <w:rFonts w:ascii="Pericles" w:hAnsi="Pericles"/>
+                <w:b/>
+                <w:sz w:val="20"/>
+                <w:szCs w:val="20"/>
+              </w:rPr>
+            </w:pPr>
+            <w:r>
+              <w:rPr>
+                <w:rFonts w:ascii="Pericles" w:hAnsi="Pericles"/>
+                <w:sz w:val="16"/>
+                <w:szCs w:val="16"/>
+              </w:rPr>
+              <w:t>Improved Give Ground</w:t>
+            </w:r>
+          </w:p>
+          <w:p>
+            <w:pPr>
+              <w:pStyle w:val="ListParagraph"/>
+              <w:numPr>
+                <w:ilvl w:val="0"/>
+                <w:numId w:val="1"/>
+              </w:numPr>
+              <w:rPr>
+                <w:rFonts w:ascii="Pericles" w:hAnsi="Pericles"/>
+                <w:bCs/>
+                <w:sz w:val="16"/>
+                <w:szCs w:val="16"/>
+              </w:rPr>
+            </w:pPr>
+            <w:r>
+              <w:rPr>
+                <w:rFonts w:ascii="Pericles" w:hAnsi="Pericles"/>
+                <w:bCs/>
+                <w:sz w:val="16"/>
+                <w:szCs w:val="16"/>
+              </w:rPr>
+              <w:t>Staff Color</w:t>
+            </w:r>
+            <w:r>
+              <w:rPr>
+                <w:rFonts w:ascii="Pericles" w:hAnsi="Pericles"/>
+                <w:bCs/>
+                <w:sz w:val="16"/>
+                <w:szCs w:val="16"/>
+              </w:rPr>
+              <w:t xml:space="preserve"> Attunement</w:t>
+            </w:r>
+            <w:r>
+              <w:rPr>
+                <w:rFonts w:ascii="Pericles" w:hAnsi="Pericles"/>
+                <w:bCs/>
+                <w:sz w:val="16"/>
+                <w:szCs w:val="16"/>
+              </w:rPr>
+              <w:t xml:space="preserve"> (1)</w:t>
+            </w:r>
+          </w:p>
+          <w:p>
+            <w:pPr>
+              <w:pStyle w:val="ListParagraph"/>
+              <w:numPr>
+                <w:ilvl w:val="1"/>
+                <w:numId w:val="1"/>
+              </w:numPr>
+              <w:rPr>
+                <w:rFonts w:ascii="Pericles" w:hAnsi="Pericles"/>
+                <w:bCs/>
+                <w:sz w:val="16"/>
+                <w:szCs w:val="16"/>
+              </w:rPr>
+            </w:pPr>
+            <w:r>
+              <w:rPr>
+                <w:rFonts w:ascii="Pericles" w:hAnsi="Pericles"/>
+                <w:bCs/>
+                <w:sz w:val="16"/>
+                <w:szCs w:val="16"/>
+              </w:rPr>
+              <w:t>Staff Color Strike</w:t>
+            </w:r>
+          </w:p>
+          <w:p>
+            <w:pPr>
+              <w:pStyle w:val="ListParagraph"/>
+              <w:numPr>
+                <w:ilvl w:val="1"/>
+                <w:numId w:val="1"/>
+              </w:numPr>
+              <w:rPr>
+                <w:rFonts w:ascii="Pericles" w:hAnsi="Pericles"/>
+                <w:bCs/>
+                <w:sz w:val="16"/>
+                <w:szCs w:val="16"/>
+              </w:rPr>
+            </w:pPr>
+            <w:r>
+              <w:rPr>
+                <w:rFonts w:ascii="Pericles" w:hAnsi="Pericles"/>
+                <w:bCs/>
+                <w:sz w:val="16"/>
+                <w:szCs w:val="16"/>
+              </w:rPr>
+              <w:t>Staff Color Attunement (2)</w:t>
+            </w:r>
+          </w:p>
+          <w:p>
+            <w:pPr>
+              <w:pStyle w:val="ListParagraph"/>
+              <w:numPr>
+                <w:ilvl w:val="2"/>
+                <w:numId w:val="1"/>
+              </w:numPr>
+              <w:rPr>
+                <w:rFonts w:ascii="Pericles" w:hAnsi="Pericles"/>
+                <w:bCs/>
+                <w:sz w:val="16"/>
+                <w:szCs w:val="16"/>
+              </w:rPr>
+            </w:pPr>
+            <w:r>
+              <w:rPr>
+                <w:rFonts w:ascii="Pericles" w:hAnsi="Pericles"/>
+                <w:bCs/>
+                <w:sz w:val="16"/>
+                <w:szCs w:val="16"/>
+              </w:rPr>
+              <w:t>Staff Color Attunement (3)</w:t>
+            </w:r>
+          </w:p>
+          <w:p>
+            <w:pPr>
+              <w:pStyle w:val="ListParagraph"/>
+              <w:numPr>
+                <w:ilvl w:val="1"/>
+                <w:numId w:val="1"/>
+              </w:numPr>
+              <w:rPr>
+                <w:rFonts w:ascii="Pericles" w:hAnsi="Pericles"/>
+                <w:bCs/>
+                <w:sz w:val="16"/>
+                <w:szCs w:val="16"/>
+              </w:rPr>
+            </w:pPr>
+            <w:r>
+              <w:rPr>
+                <w:rFonts w:ascii="Pericles" w:hAnsi="Pericles"/>
+                <w:bCs/>
+                <w:sz w:val="16"/>
+                <w:szCs w:val="16"/>
+              </w:rPr>
+              <w:t>Staff Defender</w:t>
+            </w:r>
+          </w:p>
+        </w:tc>
+      </w:tr>
+    </w:tbl>
+    <w:p/>
     <w:p/>
     <w:p>
       <w:pPr>
@@ -2608,6 +3416,15 @@
         </w:rPr>
         <w:t>Staff</w:t>
       </w:r>
+      <w:r>
+        <w:rPr>
+          <w:rFonts w:ascii="Pericles" w:hAnsi="Pericles"/>
+          <w:b/>
+          <w:sz w:val="20"/>
+          <w:szCs w:val="20"/>
+        </w:rPr>
+        <w:t xml:space="preserve"> Fighter</w:t>
+      </w:r>
     </w:p>
     <w:tbl>
       <w:tblPr>
@@ -2731,6 +3548,50 @@
                 <w:sz w:val="16"/>
                 <w:szCs w:val="16"/>
               </w:rPr>
+              <w:t>Block (1)</w:t>
+            </w:r>
+          </w:p>
+          <w:p>
+            <w:pPr>
+              <w:pStyle w:val="ListParagraph"/>
+              <w:numPr>
+                <w:ilvl w:val="1"/>
+                <w:numId w:val="1"/>
+              </w:numPr>
+              <w:rPr>
+                <w:rFonts w:ascii="Pericles" w:hAnsi="Pericles"/>
+                <w:sz w:val="16"/>
+                <w:szCs w:val="16"/>
+              </w:rPr>
+            </w:pPr>
+            <w:r>
+              <w:rPr>
+                <w:rFonts w:ascii="Pericles" w:hAnsi="Pericles"/>
+                <w:sz w:val="16"/>
+                <w:szCs w:val="16"/>
+              </w:rPr>
+              <w:t>Block (2)</w:t>
+            </w:r>
+          </w:p>
+          <w:p>
+            <w:pPr>
+              <w:pStyle w:val="ListParagraph"/>
+              <w:numPr>
+                <w:ilvl w:val="0"/>
+                <w:numId w:val="1"/>
+              </w:numPr>
+              <w:rPr>
+                <w:rFonts w:ascii="Pericles" w:hAnsi="Pericles"/>
+                <w:sz w:val="16"/>
+                <w:szCs w:val="16"/>
+              </w:rPr>
+            </w:pPr>
+            <w:r>
+              <w:rPr>
+                <w:rFonts w:ascii="Pericles" w:hAnsi="Pericles"/>
+                <w:sz w:val="16"/>
+                <w:szCs w:val="16"/>
+              </w:rPr>
               <w:t>Bodyguard Stance</w:t>
             </w:r>
           </w:p>
@@ -2753,6 +3614,7 @@
                 <w:sz w:val="16"/>
                 <w:szCs w:val="16"/>
               </w:rPr>
+              <w:lastRenderedPageBreak/>
               <w:t>Bonus Parry (1)</w:t>
             </w:r>
           </w:p>
@@ -2962,23 +3824,7 @@
                 <w:sz w:val="16"/>
                 <w:szCs w:val="16"/>
               </w:rPr>
-              <w:t>Knockdown Blow (</w:t>
-            </w:r>
-            <w:r>
-              <w:rPr>
-                <w:rFonts w:ascii="Pericles" w:hAnsi="Pericles"/>
-                <w:sz w:val="16"/>
-                <w:szCs w:val="16"/>
-              </w:rPr>
-              <w:t>3</w:t>
-            </w:r>
-            <w:r>
-              <w:rPr>
-                <w:rFonts w:ascii="Pericles" w:hAnsi="Pericles"/>
-                <w:sz w:val="16"/>
-                <w:szCs w:val="16"/>
-              </w:rPr>
-              <w:t>)</w:t>
+              <w:t>Knockdown Blow (3)</w:t>
             </w:r>
           </w:p>
           <w:p>
@@ -3001,23 +3847,7 @@
                 <w:sz w:val="16"/>
                 <w:szCs w:val="16"/>
               </w:rPr>
-              <w:t>Knockdown Blow (</w:t>
-            </w:r>
-            <w:r>
-              <w:rPr>
-                <w:rFonts w:ascii="Pericles" w:hAnsi="Pericles"/>
-                <w:sz w:val="16"/>
-                <w:szCs w:val="16"/>
-              </w:rPr>
-              <w:t>5</w:t>
-            </w:r>
-            <w:r>
-              <w:rPr>
-                <w:rFonts w:ascii="Pericles" w:hAnsi="Pericles"/>
-                <w:sz w:val="16"/>
-                <w:szCs w:val="16"/>
-              </w:rPr>
-              <w:t>)</w:t>
+              <w:t>Knockdown Blow (5)</w:t>
             </w:r>
           </w:p>
           <w:p>
@@ -3305,8 +4135,124 @@
       </w:rPr>
     </w:lvl>
   </w:abstractNum>
+  <w:abstractNum w:abstractNumId="1" w15:restartNumberingAfterBreak="0">
+    <w:nsid w:val="6891595B"/>
+    <w:multiLevelType w:val="hybridMultilevel"/>
+    <w:tmpl w:val="A056B008"/>
+    <w:lvl w:ilvl="0" w:tplc="04090001">
+      <w:start w:val="1"/>
+      <w:numFmt w:val="bullet"/>
+      <w:lvlText w:val=""/>
+      <w:lvlJc w:val="left"/>
+      <w:pPr>
+        <w:ind w:left="720" w:hanging="360"/>
+      </w:pPr>
+      <w:rPr>
+        <w:rFonts w:ascii="Symbol" w:hAnsi="Symbol" w:hint="default"/>
+      </w:rPr>
+    </w:lvl>
+    <w:lvl w:ilvl="1" w:tplc="04090003">
+      <w:start w:val="1"/>
+      <w:numFmt w:val="bullet"/>
+      <w:lvlText w:val="o"/>
+      <w:lvlJc w:val="left"/>
+      <w:pPr>
+        <w:ind w:left="1440" w:hanging="360"/>
+      </w:pPr>
+      <w:rPr>
+        <w:rFonts w:ascii="Courier New" w:hAnsi="Courier New" w:cs="Courier New" w:hint="default"/>
+      </w:rPr>
+    </w:lvl>
+    <w:lvl w:ilvl="2" w:tplc="04090005" w:tentative="1">
+      <w:start w:val="1"/>
+      <w:numFmt w:val="bullet"/>
+      <w:lvlText w:val=""/>
+      <w:lvlJc w:val="left"/>
+      <w:pPr>
+        <w:ind w:left="2160" w:hanging="360"/>
+      </w:pPr>
+      <w:rPr>
+        <w:rFonts w:ascii="Wingdings" w:hAnsi="Wingdings" w:hint="default"/>
+      </w:rPr>
+    </w:lvl>
+    <w:lvl w:ilvl="3" w:tplc="04090001" w:tentative="1">
+      <w:start w:val="1"/>
+      <w:numFmt w:val="bullet"/>
+      <w:lvlText w:val=""/>
+      <w:lvlJc w:val="left"/>
+      <w:pPr>
+        <w:ind w:left="2880" w:hanging="360"/>
+      </w:pPr>
+      <w:rPr>
+        <w:rFonts w:ascii="Symbol" w:hAnsi="Symbol" w:hint="default"/>
+      </w:rPr>
+    </w:lvl>
+    <w:lvl w:ilvl="4" w:tplc="04090003" w:tentative="1">
+      <w:start w:val="1"/>
+      <w:numFmt w:val="bullet"/>
+      <w:lvlText w:val="o"/>
+      <w:lvlJc w:val="left"/>
+      <w:pPr>
+        <w:ind w:left="3600" w:hanging="360"/>
+      </w:pPr>
+      <w:rPr>
+        <w:rFonts w:ascii="Courier New" w:hAnsi="Courier New" w:cs="Courier New" w:hint="default"/>
+      </w:rPr>
+    </w:lvl>
+    <w:lvl w:ilvl="5" w:tplc="04090005" w:tentative="1">
+      <w:start w:val="1"/>
+      <w:numFmt w:val="bullet"/>
+      <w:lvlText w:val=""/>
+      <w:lvlJc w:val="left"/>
+      <w:pPr>
+        <w:ind w:left="4320" w:hanging="360"/>
+      </w:pPr>
+      <w:rPr>
+        <w:rFonts w:ascii="Wingdings" w:hAnsi="Wingdings" w:hint="default"/>
+      </w:rPr>
+    </w:lvl>
+    <w:lvl w:ilvl="6" w:tplc="04090001" w:tentative="1">
+      <w:start w:val="1"/>
+      <w:numFmt w:val="bullet"/>
+      <w:lvlText w:val=""/>
+      <w:lvlJc w:val="left"/>
+      <w:pPr>
+        <w:ind w:left="5040" w:hanging="360"/>
+      </w:pPr>
+      <w:rPr>
+        <w:rFonts w:ascii="Symbol" w:hAnsi="Symbol" w:hint="default"/>
+      </w:rPr>
+    </w:lvl>
+    <w:lvl w:ilvl="7" w:tplc="04090003" w:tentative="1">
+      <w:start w:val="1"/>
+      <w:numFmt w:val="bullet"/>
+      <w:lvlText w:val="o"/>
+      <w:lvlJc w:val="left"/>
+      <w:pPr>
+        <w:ind w:left="5760" w:hanging="360"/>
+      </w:pPr>
+      <w:rPr>
+        <w:rFonts w:ascii="Courier New" w:hAnsi="Courier New" w:cs="Courier New" w:hint="default"/>
+      </w:rPr>
+    </w:lvl>
+    <w:lvl w:ilvl="8" w:tplc="04090005" w:tentative="1">
+      <w:start w:val="1"/>
+      <w:numFmt w:val="bullet"/>
+      <w:lvlText w:val=""/>
+      <w:lvlJc w:val="left"/>
+      <w:pPr>
+        <w:ind w:left="6480" w:hanging="360"/>
+      </w:pPr>
+      <w:rPr>
+        <w:rFonts w:ascii="Wingdings" w:hAnsi="Wingdings" w:hint="default"/>
+      </w:rPr>
+    </w:lvl>
+  </w:abstractNum>
   <w:num w:numId="1">
     <w:abstractNumId w:val="0"/>
+  </w:num>
+  <w:num w:numId="2">
+    <w:abstractNumId w:val="1"/>
   </w:num>
 </w:numbering>
 </file>

</xml_diff>

<commit_message>
More combat skill trees
</commit_message>
<xml_diff>
--- a/SS02a -- Combat Trees.docx
+++ b/SS02a -- Combat Trees.docx
@@ -1,6 +1,6 @@
 
 <file path=word/document.xml><?xml version="1.0" encoding="utf-8"?>
-<w:document xmlns:wpc="http://schemas.microsoft.com/office/word/2010/wordprocessingCanvas" xmlns:cx="http://schemas.microsoft.com/office/drawing/2014/chartex" xmlns:cx1="http://schemas.microsoft.com/office/drawing/2015/9/8/chartex" xmlns:cx2="http://schemas.microsoft.com/office/drawing/2015/10/21/chartex" xmlns:cx3="http://schemas.microsoft.com/office/drawing/2016/5/9/chartex" xmlns:cx4="http://schemas.microsoft.com/office/drawing/2016/5/10/chartex" xmlns:cx5="http://schemas.microsoft.com/office/drawing/2016/5/11/chartex" xmlns:cx6="http://schemas.microsoft.com/office/drawing/2016/5/12/chartex" xmlns:cx7="http://schemas.microsoft.com/office/drawing/2016/5/13/chartex" xmlns:cx8="http://schemas.microsoft.com/office/drawing/2016/5/14/chartex" xmlns:mc="http://schemas.openxmlformats.org/markup-compatibility/2006" xmlns:aink="http://schemas.microsoft.com/office/drawing/2016/ink" xmlns:am3d="http://schemas.microsoft.com/office/drawing/2017/model3d" xmlns:o="urn:schemas-microsoft-com:office:office" xmlns:r="http://schemas.openxmlformats.org/officeDocument/2006/relationships" xmlns:m="http://schemas.openxmlformats.org/officeDocument/2006/math" xmlns:v="urn:schemas-microsoft-com:vml" xmlns:wp14="http://schemas.microsoft.com/office/word/2010/wordprocessingDrawing" xmlns:wp="http://schemas.openxmlformats.org/drawingml/2006/wordprocessingDrawing" xmlns:w10="urn:schemas-microsoft-com:office:word" xmlns:w="http://schemas.openxmlformats.org/wordprocessingml/2006/main" xmlns:w14="http://schemas.microsoft.com/office/word/2010/wordml" xmlns:w15="http://schemas.microsoft.com/office/word/2012/wordml" xmlns:w16cex="http://schemas.microsoft.com/office/word/2018/wordml/cex" xmlns:w16cid="http://schemas.microsoft.com/office/word/2016/wordml/cid" xmlns:w16="http://schemas.microsoft.com/office/word/2018/wordml" xmlns:w16se="http://schemas.microsoft.com/office/word/2015/wordml/symex" xmlns:wpg="http://schemas.microsoft.com/office/word/2010/wordprocessingGroup" xmlns:wpi="http://schemas.microsoft.com/office/word/2010/wordprocessingInk" xmlns:wne="http://schemas.microsoft.com/office/word/2006/wordml" xmlns:wps="http://schemas.microsoft.com/office/word/2010/wordprocessingShape" mc:Ignorable="w14 w15 w16se w16cid w16 w16cex wp14">
+<w:document xmlns:wpc="http://schemas.microsoft.com/office/word/2010/wordprocessingCanvas" xmlns:cx="http://schemas.microsoft.com/office/drawing/2014/chartex" xmlns:cx1="http://schemas.microsoft.com/office/drawing/2015/9/8/chartex" xmlns:cx2="http://schemas.microsoft.com/office/drawing/2015/10/21/chartex" xmlns:cx3="http://schemas.microsoft.com/office/drawing/2016/5/9/chartex" xmlns:cx4="http://schemas.microsoft.com/office/drawing/2016/5/10/chartex" xmlns:cx5="http://schemas.microsoft.com/office/drawing/2016/5/11/chartex" xmlns:cx6="http://schemas.microsoft.com/office/drawing/2016/5/12/chartex" xmlns:cx7="http://schemas.microsoft.com/office/drawing/2016/5/13/chartex" xmlns:cx8="http://schemas.microsoft.com/office/drawing/2016/5/14/chartex" xmlns:mc="http://schemas.openxmlformats.org/markup-compatibility/2006" xmlns:aink="http://schemas.microsoft.com/office/drawing/2016/ink" xmlns:am3d="http://schemas.microsoft.com/office/drawing/2017/model3d" xmlns:o="urn:schemas-microsoft-com:office:office" xmlns:r="http://schemas.openxmlformats.org/officeDocument/2006/relationships" xmlns:m="http://schemas.openxmlformats.org/officeDocument/2006/math" xmlns:v="urn:schemas-microsoft-com:vml" xmlns:wp14="http://schemas.microsoft.com/office/word/2010/wordprocessingDrawing" xmlns:wp="http://schemas.openxmlformats.org/drawingml/2006/wordprocessingDrawing" xmlns:w10="urn:schemas-microsoft-com:office:word" xmlns:w="http://schemas.openxmlformats.org/wordprocessingml/2006/main" xmlns:w14="http://schemas.microsoft.com/office/word/2010/wordml" xmlns:w15="http://schemas.microsoft.com/office/word/2012/wordml" xmlns:w16cid="http://schemas.microsoft.com/office/word/2016/wordml/cid" xmlns:w16se="http://schemas.microsoft.com/office/word/2015/wordml/symex" xmlns:wpg="http://schemas.microsoft.com/office/word/2010/wordprocessingGroup" xmlns:wpi="http://schemas.microsoft.com/office/word/2010/wordprocessingInk" xmlns:wne="http://schemas.microsoft.com/office/word/2006/wordml" xmlns:wps="http://schemas.microsoft.com/office/word/2010/wordprocessingShape" mc:Ignorable="w14 w15 w16se w16cid wp14">
   <w:body>
     <w:p>
       <w:pPr>
@@ -158,8 +158,18 @@
                 <w:sz w:val="16"/>
                 <w:szCs w:val="16"/>
               </w:rPr>
-              <w:t xml:space="preserve"> Half-round, attack action, -2 accuracy</w:t>
-            </w:r>
+              <w:t xml:space="preserve"> Half-round, attack action, -2 </w:t>
+            </w:r>
+            <w:proofErr w:type="gramStart"/>
+            <w:r>
+              <w:rPr>
+                <w:rFonts w:ascii="Pericles" w:hAnsi="Pericles"/>
+                <w:sz w:val="16"/>
+                <w:szCs w:val="16"/>
+              </w:rPr>
+              <w:t>accuracy</w:t>
+            </w:r>
+            <w:proofErr w:type="gramEnd"/>
           </w:p>
           <w:p>
             <w:pPr>
@@ -477,6 +487,7 @@
                 <w:szCs w:val="16"/>
               </w:rPr>
             </w:pPr>
+            <w:proofErr w:type="spellStart"/>
             <w:r>
               <w:rPr>
                 <w:rFonts w:ascii="Pericles" w:hAnsi="Pericles"/>
@@ -485,6 +496,7 @@
               </w:rPr>
               <w:t>Overwatch</w:t>
             </w:r>
+            <w:proofErr w:type="spellEnd"/>
           </w:p>
           <w:p>
             <w:pPr>
@@ -753,6 +765,607 @@
         </w:tc>
       </w:tr>
     </w:tbl>
+    <w:p/>
+    <w:p/>
+    <w:p>
+      <w:pPr>
+        <w:rPr>
+          <w:rFonts w:ascii="Pericles" w:eastAsia="Calibri" w:hAnsi="Pericles" w:cs="Times New Roman"/>
+          <w:b/>
+          <w:sz w:val="20"/>
+          <w:szCs w:val="20"/>
+        </w:rPr>
+      </w:pPr>
+      <w:r>
+        <w:rPr>
+          <w:rFonts w:ascii="Pericles" w:eastAsia="Calibri" w:hAnsi="Pericles" w:cs="Times New Roman"/>
+          <w:b/>
+          <w:sz w:val="20"/>
+          <w:szCs w:val="20"/>
+        </w:rPr>
+        <w:t>Dual Wield</w:t>
+      </w:r>
+    </w:p>
+    <w:tbl>
+      <w:tblPr>
+        <w:tblStyle w:val="TableGrid"/>
+        <w:tblW w:w="0" w:type="auto"/>
+        <w:tblLook w:val="04A0" w:firstRow="1" w:lastRow="0" w:firstColumn="1" w:lastColumn="0" w:noHBand="0" w:noVBand="1"/>
+      </w:tblPr>
+      <w:tblGrid>
+        <w:gridCol w:w="9350"/>
+      </w:tblGrid>
+      <w:tr>
+        <w:tc>
+          <w:tcPr>
+            <w:tcW w:w="9350" w:type="dxa"/>
+          </w:tcPr>
+          <w:p>
+            <w:pPr>
+              <w:rPr>
+                <w:rFonts w:ascii="Pericles" w:eastAsia="Calibri" w:hAnsi="Pericles" w:cs="Times New Roman"/>
+                <w:b/>
+                <w:sz w:val="16"/>
+                <w:szCs w:val="16"/>
+              </w:rPr>
+            </w:pPr>
+            <w:r>
+              <w:rPr>
+                <w:rFonts w:ascii="Pericles" w:eastAsia="Calibri" w:hAnsi="Pericles" w:cs="Times New Roman"/>
+                <w:b/>
+                <w:sz w:val="16"/>
+                <w:szCs w:val="16"/>
+              </w:rPr>
+              <w:t>Starter Maneuvers/Rules</w:t>
+            </w:r>
+          </w:p>
+          <w:p>
+            <w:pPr>
+              <w:numPr>
+                <w:ilvl w:val="0"/>
+                <w:numId w:val="1"/>
+              </w:numPr>
+              <w:contextualSpacing/>
+              <w:rPr>
+                <w:rFonts w:ascii="Pericles" w:eastAsia="Calibri" w:hAnsi="Pericles" w:cs="Times New Roman"/>
+                <w:b/>
+                <w:sz w:val="16"/>
+                <w:szCs w:val="16"/>
+              </w:rPr>
+            </w:pPr>
+            <w:r>
+              <w:rPr>
+                <w:rFonts w:ascii="Pericles" w:eastAsia="Calibri" w:hAnsi="Pericles" w:cs="Times New Roman"/>
+                <w:sz w:val="16"/>
+                <w:szCs w:val="16"/>
+              </w:rPr>
+              <w:t xml:space="preserve">Standard Attack </w:t>
+            </w:r>
+            <w:r>
+              <w:rPr>
+                <w:rFonts w:ascii="Arial" w:eastAsia="Calibri" w:hAnsi="Arial" w:cs="Arial"/>
+                <w:sz w:val="16"/>
+                <w:szCs w:val="16"/>
+              </w:rPr>
+              <w:t>–</w:t>
+            </w:r>
+            <w:r>
+              <w:rPr>
+                <w:rFonts w:ascii="Pericles" w:eastAsia="Calibri" w:hAnsi="Pericles" w:cs="Times New Roman"/>
+                <w:sz w:val="16"/>
+                <w:szCs w:val="16"/>
+              </w:rPr>
+              <w:t xml:space="preserve"> Fast (1)</w:t>
+            </w:r>
+          </w:p>
+          <w:p>
+            <w:pPr>
+              <w:ind w:left="720"/>
+              <w:contextualSpacing/>
+              <w:rPr>
+                <w:rFonts w:ascii="Pericles" w:eastAsia="Calibri" w:hAnsi="Pericles" w:cs="Times New Roman"/>
+                <w:b/>
+                <w:sz w:val="20"/>
+                <w:szCs w:val="20"/>
+              </w:rPr>
+            </w:pPr>
+          </w:p>
+        </w:tc>
+      </w:tr>
+      <w:tr>
+        <w:tc>
+          <w:tcPr>
+            <w:tcW w:w="9350" w:type="dxa"/>
+          </w:tcPr>
+          <w:p>
+            <w:pPr>
+              <w:rPr>
+                <w:rFonts w:ascii="Pericles" w:eastAsia="Calibri" w:hAnsi="Pericles" w:cs="Times New Roman"/>
+                <w:b/>
+                <w:sz w:val="16"/>
+                <w:szCs w:val="16"/>
+              </w:rPr>
+            </w:pPr>
+            <w:r>
+              <w:rPr>
+                <w:rFonts w:ascii="Pericles" w:eastAsia="Calibri" w:hAnsi="Pericles" w:cs="Times New Roman"/>
+                <w:b/>
+                <w:sz w:val="16"/>
+                <w:szCs w:val="16"/>
+              </w:rPr>
+              <w:t>Talents</w:t>
+            </w:r>
+          </w:p>
+          <w:p>
+            <w:pPr>
+              <w:numPr>
+                <w:ilvl w:val="0"/>
+                <w:numId w:val="1"/>
+              </w:numPr>
+              <w:contextualSpacing/>
+              <w:rPr>
+                <w:rFonts w:ascii="Pericles" w:eastAsia="Calibri" w:hAnsi="Pericles" w:cs="Times New Roman"/>
+                <w:sz w:val="16"/>
+                <w:szCs w:val="16"/>
+              </w:rPr>
+            </w:pPr>
+            <w:r>
+              <w:rPr>
+                <w:rFonts w:ascii="Pericles" w:eastAsia="Calibri" w:hAnsi="Pericles" w:cs="Times New Roman"/>
+                <w:sz w:val="16"/>
+                <w:szCs w:val="16"/>
+              </w:rPr>
+              <w:t>Block (1)</w:t>
+            </w:r>
+          </w:p>
+          <w:p>
+            <w:pPr>
+              <w:numPr>
+                <w:ilvl w:val="0"/>
+                <w:numId w:val="1"/>
+              </w:numPr>
+              <w:contextualSpacing/>
+              <w:rPr>
+                <w:rFonts w:ascii="Pericles" w:eastAsia="Calibri" w:hAnsi="Pericles" w:cs="Times New Roman"/>
+                <w:sz w:val="16"/>
+                <w:szCs w:val="16"/>
+              </w:rPr>
+            </w:pPr>
+            <w:r>
+              <w:rPr>
+                <w:rFonts w:ascii="Pericles" w:eastAsia="Calibri" w:hAnsi="Pericles" w:cs="Times New Roman"/>
+                <w:sz w:val="16"/>
+                <w:szCs w:val="16"/>
+              </w:rPr>
+              <w:t>Bonus Parry (1)</w:t>
+            </w:r>
+          </w:p>
+          <w:p>
+            <w:pPr>
+              <w:numPr>
+                <w:ilvl w:val="1"/>
+                <w:numId w:val="1"/>
+              </w:numPr>
+              <w:contextualSpacing/>
+              <w:rPr>
+                <w:rFonts w:ascii="Pericles" w:eastAsia="Calibri" w:hAnsi="Pericles" w:cs="Times New Roman"/>
+                <w:sz w:val="16"/>
+                <w:szCs w:val="16"/>
+              </w:rPr>
+            </w:pPr>
+            <w:r>
+              <w:rPr>
+                <w:rFonts w:ascii="Pericles" w:eastAsia="Calibri" w:hAnsi="Pericles" w:cs="Times New Roman"/>
+                <w:sz w:val="16"/>
+                <w:szCs w:val="16"/>
+              </w:rPr>
+              <w:t>Bonus Parry (2)</w:t>
+            </w:r>
+          </w:p>
+          <w:p>
+            <w:pPr>
+              <w:numPr>
+                <w:ilvl w:val="0"/>
+                <w:numId w:val="1"/>
+              </w:numPr>
+              <w:contextualSpacing/>
+              <w:rPr>
+                <w:rFonts w:ascii="Pericles" w:eastAsia="Calibri" w:hAnsi="Pericles" w:cs="Times New Roman"/>
+                <w:b/>
+                <w:sz w:val="20"/>
+                <w:szCs w:val="20"/>
+              </w:rPr>
+            </w:pPr>
+            <w:r>
+              <w:rPr>
+                <w:rFonts w:ascii="Pericles" w:eastAsia="Calibri" w:hAnsi="Pericles" w:cs="Times New Roman"/>
+                <w:sz w:val="16"/>
+                <w:szCs w:val="16"/>
+              </w:rPr>
+              <w:t>Fast (2)</w:t>
+            </w:r>
+          </w:p>
+          <w:p>
+            <w:pPr>
+              <w:numPr>
+                <w:ilvl w:val="1"/>
+                <w:numId w:val="1"/>
+              </w:numPr>
+              <w:contextualSpacing/>
+              <w:rPr>
+                <w:rFonts w:ascii="Pericles" w:eastAsia="Calibri" w:hAnsi="Pericles" w:cs="Times New Roman"/>
+                <w:b/>
+                <w:sz w:val="20"/>
+                <w:szCs w:val="20"/>
+              </w:rPr>
+            </w:pPr>
+            <w:r>
+              <w:rPr>
+                <w:rFonts w:ascii="Pericles" w:eastAsia="Calibri" w:hAnsi="Pericles" w:cs="Times New Roman"/>
+                <w:sz w:val="16"/>
+                <w:szCs w:val="16"/>
+              </w:rPr>
+              <w:t>Fast (3)</w:t>
+            </w:r>
+          </w:p>
+          <w:p>
+            <w:pPr>
+              <w:numPr>
+                <w:ilvl w:val="2"/>
+                <w:numId w:val="1"/>
+              </w:numPr>
+              <w:contextualSpacing/>
+              <w:rPr>
+                <w:rFonts w:ascii="Pericles" w:eastAsia="Calibri" w:hAnsi="Pericles" w:cs="Times New Roman"/>
+                <w:b/>
+                <w:sz w:val="20"/>
+                <w:szCs w:val="20"/>
+              </w:rPr>
+            </w:pPr>
+            <w:r>
+              <w:rPr>
+                <w:rFonts w:ascii="Pericles" w:eastAsia="Calibri" w:hAnsi="Pericles" w:cs="Times New Roman"/>
+                <w:sz w:val="16"/>
+                <w:szCs w:val="16"/>
+              </w:rPr>
+              <w:t>Fast (4)</w:t>
+            </w:r>
+          </w:p>
+          <w:p>
+            <w:pPr>
+              <w:numPr>
+                <w:ilvl w:val="0"/>
+                <w:numId w:val="1"/>
+              </w:numPr>
+              <w:contextualSpacing/>
+              <w:rPr>
+                <w:rFonts w:ascii="Pericles" w:eastAsia="Calibri" w:hAnsi="Pericles" w:cs="Times New Roman"/>
+                <w:b/>
+                <w:sz w:val="20"/>
+                <w:szCs w:val="20"/>
+              </w:rPr>
+            </w:pPr>
+            <w:r>
+              <w:rPr>
+                <w:rFonts w:ascii="Pericles" w:eastAsia="Calibri" w:hAnsi="Pericles" w:cs="Times New Roman"/>
+                <w:sz w:val="16"/>
+                <w:szCs w:val="16"/>
+              </w:rPr>
+              <w:t>Fast Draw</w:t>
+            </w:r>
+          </w:p>
+          <w:p>
+            <w:pPr>
+              <w:numPr>
+                <w:ilvl w:val="0"/>
+                <w:numId w:val="1"/>
+              </w:numPr>
+              <w:contextualSpacing/>
+              <w:rPr>
+                <w:rFonts w:ascii="Pericles" w:eastAsia="Calibri" w:hAnsi="Pericles" w:cs="Times New Roman"/>
+                <w:b/>
+                <w:sz w:val="20"/>
+                <w:szCs w:val="20"/>
+              </w:rPr>
+            </w:pPr>
+            <w:r>
+              <w:rPr>
+                <w:rFonts w:ascii="Pericles" w:eastAsia="Calibri" w:hAnsi="Pericles" w:cs="Times New Roman"/>
+                <w:sz w:val="16"/>
+                <w:szCs w:val="16"/>
+              </w:rPr>
+              <w:lastRenderedPageBreak/>
+              <w:t>Improved Charge</w:t>
+            </w:r>
+          </w:p>
+          <w:p>
+            <w:pPr>
+              <w:numPr>
+                <w:ilvl w:val="1"/>
+                <w:numId w:val="1"/>
+              </w:numPr>
+              <w:contextualSpacing/>
+              <w:rPr>
+                <w:rFonts w:ascii="Pericles" w:eastAsia="Calibri" w:hAnsi="Pericles" w:cs="Times New Roman"/>
+                <w:b/>
+                <w:sz w:val="20"/>
+                <w:szCs w:val="20"/>
+              </w:rPr>
+            </w:pPr>
+            <w:r>
+              <w:rPr>
+                <w:rFonts w:ascii="Pericles" w:eastAsia="Calibri" w:hAnsi="Pericles" w:cs="Times New Roman"/>
+                <w:sz w:val="16"/>
+                <w:szCs w:val="16"/>
+              </w:rPr>
+              <w:t>Blade Rush</w:t>
+            </w:r>
+            <w:r>
+              <w:rPr>
+                <w:rFonts w:ascii="Pericles" w:eastAsia="Calibri" w:hAnsi="Pericles" w:cs="Times New Roman"/>
+                <w:sz w:val="16"/>
+                <w:szCs w:val="16"/>
+              </w:rPr>
+              <w:t xml:space="preserve"> I</w:t>
+            </w:r>
+          </w:p>
+          <w:p>
+            <w:pPr>
+              <w:numPr>
+                <w:ilvl w:val="2"/>
+                <w:numId w:val="1"/>
+              </w:numPr>
+              <w:contextualSpacing/>
+              <w:rPr>
+                <w:rFonts w:ascii="Pericles" w:eastAsia="Calibri" w:hAnsi="Pericles" w:cs="Times New Roman"/>
+                <w:b/>
+                <w:sz w:val="20"/>
+                <w:szCs w:val="20"/>
+              </w:rPr>
+            </w:pPr>
+            <w:r>
+              <w:rPr>
+                <w:rFonts w:ascii="Pericles" w:eastAsia="Calibri" w:hAnsi="Pericles" w:cs="Times New Roman"/>
+                <w:sz w:val="16"/>
+                <w:szCs w:val="16"/>
+              </w:rPr>
+              <w:t>Blade Rush II</w:t>
+            </w:r>
+          </w:p>
+          <w:p>
+            <w:pPr>
+              <w:numPr>
+                <w:ilvl w:val="1"/>
+                <w:numId w:val="1"/>
+              </w:numPr>
+              <w:contextualSpacing/>
+              <w:rPr>
+                <w:rFonts w:ascii="Pericles" w:eastAsia="Calibri" w:hAnsi="Pericles" w:cs="Times New Roman"/>
+                <w:b/>
+                <w:sz w:val="20"/>
+                <w:szCs w:val="20"/>
+              </w:rPr>
+            </w:pPr>
+            <w:r>
+              <w:rPr>
+                <w:rFonts w:ascii="Pericles" w:eastAsia="Calibri" w:hAnsi="Pericles" w:cs="Times New Roman"/>
+                <w:sz w:val="16"/>
+                <w:szCs w:val="16"/>
+              </w:rPr>
+              <w:t>Improved Charge II</w:t>
+            </w:r>
+          </w:p>
+          <w:p>
+            <w:pPr>
+              <w:numPr>
+                <w:ilvl w:val="0"/>
+                <w:numId w:val="1"/>
+              </w:numPr>
+              <w:contextualSpacing/>
+              <w:rPr>
+                <w:rFonts w:ascii="Pericles" w:eastAsia="Calibri" w:hAnsi="Pericles" w:cs="Times New Roman"/>
+                <w:b/>
+                <w:sz w:val="20"/>
+                <w:szCs w:val="20"/>
+              </w:rPr>
+            </w:pPr>
+            <w:r>
+              <w:rPr>
+                <w:rFonts w:ascii="Pericles" w:eastAsia="Calibri" w:hAnsi="Pericles" w:cs="Times New Roman"/>
+                <w:sz w:val="16"/>
+                <w:szCs w:val="16"/>
+              </w:rPr>
+              <w:t>Improved Sweep</w:t>
+            </w:r>
+          </w:p>
+          <w:p>
+            <w:pPr>
+              <w:numPr>
+                <w:ilvl w:val="1"/>
+                <w:numId w:val="1"/>
+              </w:numPr>
+              <w:contextualSpacing/>
+              <w:rPr>
+                <w:rFonts w:ascii="Pericles" w:eastAsia="Calibri" w:hAnsi="Pericles" w:cs="Times New Roman"/>
+                <w:b/>
+                <w:sz w:val="20"/>
+                <w:szCs w:val="20"/>
+              </w:rPr>
+            </w:pPr>
+            <w:r>
+              <w:rPr>
+                <w:rFonts w:ascii="Pericles" w:eastAsia="Calibri" w:hAnsi="Pericles" w:cs="Times New Roman"/>
+                <w:sz w:val="16"/>
+                <w:szCs w:val="16"/>
+              </w:rPr>
+              <w:t>Improved Sweep II</w:t>
+            </w:r>
+          </w:p>
+          <w:p>
+            <w:pPr>
+              <w:numPr>
+                <w:ilvl w:val="2"/>
+                <w:numId w:val="1"/>
+              </w:numPr>
+              <w:contextualSpacing/>
+              <w:rPr>
+                <w:rFonts w:ascii="Pericles" w:eastAsia="Calibri" w:hAnsi="Pericles" w:cs="Times New Roman"/>
+                <w:b/>
+                <w:sz w:val="20"/>
+                <w:szCs w:val="20"/>
+              </w:rPr>
+            </w:pPr>
+            <w:r>
+              <w:rPr>
+                <w:rFonts w:ascii="Pericles" w:eastAsia="Calibri" w:hAnsi="Pericles" w:cs="Times New Roman"/>
+                <w:sz w:val="16"/>
+                <w:szCs w:val="16"/>
+              </w:rPr>
+              <w:t>Improved Sweep III</w:t>
+            </w:r>
+          </w:p>
+          <w:p>
+            <w:pPr>
+              <w:numPr>
+                <w:ilvl w:val="0"/>
+                <w:numId w:val="1"/>
+              </w:numPr>
+              <w:contextualSpacing/>
+              <w:rPr>
+                <w:rFonts w:ascii="Pericles" w:eastAsia="Calibri" w:hAnsi="Pericles" w:cs="Times New Roman"/>
+                <w:b/>
+                <w:sz w:val="20"/>
+                <w:szCs w:val="20"/>
+              </w:rPr>
+            </w:pPr>
+            <w:r>
+              <w:rPr>
+                <w:rFonts w:ascii="Pericles" w:eastAsia="Calibri" w:hAnsi="Pericles" w:cs="Times New Roman"/>
+                <w:sz w:val="16"/>
+                <w:szCs w:val="16"/>
+              </w:rPr>
+              <w:t>Missile Deflection</w:t>
+            </w:r>
+          </w:p>
+          <w:p>
+            <w:pPr>
+              <w:numPr>
+                <w:ilvl w:val="0"/>
+                <w:numId w:val="1"/>
+              </w:numPr>
+              <w:contextualSpacing/>
+              <w:rPr>
+                <w:rFonts w:ascii="Pericles" w:eastAsia="Calibri" w:hAnsi="Pericles" w:cs="Times New Roman"/>
+                <w:b/>
+                <w:sz w:val="20"/>
+                <w:szCs w:val="20"/>
+              </w:rPr>
+            </w:pPr>
+            <w:r>
+              <w:rPr>
+                <w:rFonts w:ascii="Pericles" w:eastAsia="Calibri" w:hAnsi="Pericles" w:cs="Times New Roman"/>
+                <w:sz w:val="16"/>
+                <w:szCs w:val="16"/>
+              </w:rPr>
+              <w:t>Riposte (12)</w:t>
+            </w:r>
+          </w:p>
+          <w:p>
+            <w:pPr>
+              <w:numPr>
+                <w:ilvl w:val="1"/>
+                <w:numId w:val="1"/>
+              </w:numPr>
+              <w:contextualSpacing/>
+              <w:rPr>
+                <w:rFonts w:ascii="Pericles" w:eastAsia="Calibri" w:hAnsi="Pericles" w:cs="Times New Roman"/>
+                <w:b/>
+                <w:sz w:val="20"/>
+                <w:szCs w:val="20"/>
+              </w:rPr>
+            </w:pPr>
+            <w:r>
+              <w:rPr>
+                <w:rFonts w:ascii="Pericles" w:eastAsia="Calibri" w:hAnsi="Pericles" w:cs="Times New Roman"/>
+                <w:sz w:val="16"/>
+                <w:szCs w:val="16"/>
+              </w:rPr>
+              <w:t>Riposte (11)</w:t>
+            </w:r>
+          </w:p>
+          <w:p>
+            <w:pPr>
+              <w:numPr>
+                <w:ilvl w:val="2"/>
+                <w:numId w:val="1"/>
+              </w:numPr>
+              <w:contextualSpacing/>
+              <w:rPr>
+                <w:rFonts w:ascii="Pericles" w:eastAsia="Calibri" w:hAnsi="Pericles" w:cs="Times New Roman"/>
+                <w:b/>
+                <w:sz w:val="20"/>
+                <w:szCs w:val="20"/>
+              </w:rPr>
+            </w:pPr>
+            <w:r>
+              <w:rPr>
+                <w:rFonts w:ascii="Pericles" w:eastAsia="Calibri" w:hAnsi="Pericles" w:cs="Times New Roman"/>
+                <w:sz w:val="16"/>
+                <w:szCs w:val="16"/>
+              </w:rPr>
+              <w:t>Riposte (10)</w:t>
+            </w:r>
+          </w:p>
+          <w:p>
+            <w:pPr>
+              <w:numPr>
+                <w:ilvl w:val="0"/>
+                <w:numId w:val="1"/>
+              </w:numPr>
+              <w:contextualSpacing/>
+              <w:rPr>
+                <w:rFonts w:ascii="Pericles" w:eastAsia="Calibri" w:hAnsi="Pericles" w:cs="Times New Roman"/>
+                <w:b/>
+                <w:sz w:val="20"/>
+                <w:szCs w:val="20"/>
+              </w:rPr>
+            </w:pPr>
+            <w:r>
+              <w:rPr>
+                <w:rFonts w:ascii="Pericles" w:eastAsia="Calibri" w:hAnsi="Pericles" w:cs="Times New Roman"/>
+                <w:sz w:val="16"/>
+                <w:szCs w:val="16"/>
+              </w:rPr>
+              <w:t>Zone of Control I</w:t>
+            </w:r>
+          </w:p>
+          <w:p>
+            <w:pPr>
+              <w:numPr>
+                <w:ilvl w:val="1"/>
+                <w:numId w:val="1"/>
+              </w:numPr>
+              <w:contextualSpacing/>
+              <w:rPr>
+                <w:rFonts w:ascii="Pericles" w:eastAsia="Calibri" w:hAnsi="Pericles" w:cs="Times New Roman"/>
+                <w:b/>
+                <w:sz w:val="20"/>
+                <w:szCs w:val="20"/>
+              </w:rPr>
+            </w:pPr>
+            <w:r>
+              <w:rPr>
+                <w:rFonts w:ascii="Pericles" w:eastAsia="Calibri" w:hAnsi="Pericles" w:cs="Times New Roman"/>
+                <w:sz w:val="16"/>
+                <w:szCs w:val="16"/>
+              </w:rPr>
+              <w:t>Zone of Control II</w:t>
+            </w:r>
+          </w:p>
+        </w:tc>
+      </w:tr>
+    </w:tbl>
+    <w:p/>
     <w:p/>
     <w:p>
       <w:pPr>
@@ -1203,7 +1816,6 @@
                 <w:sz w:val="16"/>
                 <w:szCs w:val="16"/>
               </w:rPr>
-              <w:lastRenderedPageBreak/>
               <w:t>Shield Breaker (11)</w:t>
             </w:r>
           </w:p>
@@ -1330,6 +1942,7 @@
         </w:tc>
       </w:tr>
     </w:tbl>
+    <w:p/>
     <w:p/>
     <w:p>
       <w:pPr>
@@ -1644,6 +2257,7 @@
                 <w:sz w:val="16"/>
                 <w:szCs w:val="16"/>
               </w:rPr>
+              <w:lastRenderedPageBreak/>
               <w:t>Bonus Block (2)</w:t>
             </w:r>
           </w:p>
@@ -2033,8 +2647,18 @@
                 <w:sz w:val="16"/>
                 <w:szCs w:val="16"/>
               </w:rPr>
-              <w:t xml:space="preserve"> Throw your spear with S&amp;S skill, -2 accuracy</w:t>
-            </w:r>
+              <w:t xml:space="preserve"> Throw your spear with S&amp;S skill, -2 </w:t>
+            </w:r>
+            <w:proofErr w:type="gramStart"/>
+            <w:r>
+              <w:rPr>
+                <w:rFonts w:ascii="Pericles" w:hAnsi="Pericles"/>
+                <w:sz w:val="16"/>
+                <w:szCs w:val="16"/>
+              </w:rPr>
+              <w:t>accuracy</w:t>
+            </w:r>
+            <w:proofErr w:type="gramEnd"/>
           </w:p>
           <w:p>
             <w:pPr>
@@ -2478,7 +3102,6 @@
                 <w:sz w:val="16"/>
                 <w:szCs w:val="20"/>
               </w:rPr>
-              <w:lastRenderedPageBreak/>
               <w:t>Reach (Spears/2)</w:t>
             </w:r>
           </w:p>
@@ -2650,6 +3273,28 @@
               </w:numPr>
               <w:rPr>
                 <w:rFonts w:ascii="Pericles" w:hAnsi="Pericles"/>
+                <w:sz w:val="16"/>
+                <w:szCs w:val="16"/>
+              </w:rPr>
+            </w:pPr>
+            <w:r>
+              <w:rPr>
+                <w:rFonts w:ascii="Pericles" w:hAnsi="Pericles"/>
+                <w:sz w:val="16"/>
+                <w:szCs w:val="16"/>
+              </w:rPr>
+              <w:t>Standard Attack</w:t>
+            </w:r>
+          </w:p>
+          <w:p>
+            <w:pPr>
+              <w:pStyle w:val="ListParagraph"/>
+              <w:numPr>
+                <w:ilvl w:val="0"/>
+                <w:numId w:val="1"/>
+              </w:numPr>
+              <w:rPr>
+                <w:rFonts w:ascii="Pericles" w:hAnsi="Pericles"/>
                 <w:b/>
                 <w:sz w:val="16"/>
                 <w:szCs w:val="16"/>
@@ -2714,17 +3359,6 @@
           </w:p>
           <w:p>
             <w:pPr>
-              <w:rPr>
-                <w:rFonts w:ascii="Pericles" w:hAnsi="Pericles"/>
-                <w:b/>
-                <w:sz w:val="16"/>
-                <w:szCs w:val="16"/>
-              </w:rPr>
-            </w:pPr>
-          </w:p>
-          <w:p>
-            <w:pPr>
-              <w:pStyle w:val="ListParagraph"/>
               <w:rPr>
                 <w:rFonts w:ascii="Pericles" w:hAnsi="Pericles"/>
                 <w:b/>
@@ -2828,14 +3462,14 @@
                 <w:sz w:val="16"/>
                 <w:szCs w:val="16"/>
               </w:rPr>
-              <w:t>Shape Spell</w:t>
-            </w:r>
-          </w:p>
-          <w:p>
-            <w:pPr>
-              <w:pStyle w:val="ListParagraph"/>
-              <w:numPr>
-                <w:ilvl w:val="0"/>
+              <w:t>Resist Area Spells (1)</w:t>
+            </w:r>
+          </w:p>
+          <w:p>
+            <w:pPr>
+              <w:pStyle w:val="ListParagraph"/>
+              <w:numPr>
+                <w:ilvl w:val="2"/>
                 <w:numId w:val="2"/>
               </w:numPr>
               <w:rPr>
@@ -2852,55 +3486,7 @@
                 <w:sz w:val="16"/>
                 <w:szCs w:val="16"/>
               </w:rPr>
-              <w:t>Deadly Cast</w:t>
-            </w:r>
-          </w:p>
-          <w:p>
-            <w:pPr>
-              <w:pStyle w:val="ListParagraph"/>
-              <w:numPr>
-                <w:ilvl w:val="0"/>
-                <w:numId w:val="2"/>
-              </w:numPr>
-              <w:rPr>
-                <w:rFonts w:ascii="Pericles" w:hAnsi="Pericles"/>
-                <w:bCs/>
-                <w:sz w:val="16"/>
-                <w:szCs w:val="16"/>
-              </w:rPr>
-            </w:pPr>
-            <w:r>
-              <w:rPr>
-                <w:rFonts w:ascii="Pericles" w:hAnsi="Pericles"/>
-                <w:bCs/>
-                <w:sz w:val="16"/>
-                <w:szCs w:val="16"/>
-              </w:rPr>
-              <w:t>Furious Cast</w:t>
-            </w:r>
-          </w:p>
-          <w:p>
-            <w:pPr>
-              <w:pStyle w:val="ListParagraph"/>
-              <w:numPr>
-                <w:ilvl w:val="0"/>
-                <w:numId w:val="2"/>
-              </w:numPr>
-              <w:rPr>
-                <w:rFonts w:ascii="Pericles" w:hAnsi="Pericles"/>
-                <w:bCs/>
-                <w:sz w:val="16"/>
-                <w:szCs w:val="16"/>
-              </w:rPr>
-            </w:pPr>
-            <w:r>
-              <w:rPr>
-                <w:rFonts w:ascii="Pericles" w:hAnsi="Pericles"/>
-                <w:bCs/>
-                <w:sz w:val="16"/>
-                <w:szCs w:val="16"/>
-              </w:rPr>
-              <w:t>Generous Cast</w:t>
+              <w:t>Resist Area Spells (2)</w:t>
             </w:r>
           </w:p>
           <w:p>
@@ -2924,8 +3510,275 @@
                 <w:sz w:val="16"/>
                 <w:szCs w:val="16"/>
               </w:rPr>
+              <w:t>Shape Spell</w:t>
+            </w:r>
+          </w:p>
+          <w:p>
+            <w:pPr>
+              <w:pStyle w:val="ListParagraph"/>
+              <w:numPr>
+                <w:ilvl w:val="0"/>
+                <w:numId w:val="2"/>
+              </w:numPr>
+              <w:rPr>
+                <w:rFonts w:ascii="Pericles" w:hAnsi="Pericles"/>
+                <w:bCs/>
+                <w:sz w:val="16"/>
+                <w:szCs w:val="16"/>
+              </w:rPr>
+            </w:pPr>
+            <w:r>
+              <w:rPr>
+                <w:rFonts w:ascii="Pericles" w:hAnsi="Pericles"/>
+                <w:bCs/>
+                <w:sz w:val="16"/>
+                <w:szCs w:val="16"/>
+              </w:rPr>
+              <w:lastRenderedPageBreak/>
+              <w:t>Deadly Cast</w:t>
+            </w:r>
+          </w:p>
+          <w:p>
+            <w:pPr>
+              <w:pStyle w:val="ListParagraph"/>
+              <w:numPr>
+                <w:ilvl w:val="0"/>
+                <w:numId w:val="2"/>
+              </w:numPr>
+              <w:rPr>
+                <w:rFonts w:ascii="Pericles" w:hAnsi="Pericles"/>
+                <w:bCs/>
+                <w:sz w:val="16"/>
+                <w:szCs w:val="16"/>
+              </w:rPr>
+            </w:pPr>
+            <w:r>
+              <w:rPr>
+                <w:rFonts w:ascii="Pericles" w:hAnsi="Pericles"/>
+                <w:bCs/>
+                <w:sz w:val="16"/>
+                <w:szCs w:val="16"/>
+              </w:rPr>
+              <w:t>Dodge (1)</w:t>
+            </w:r>
+          </w:p>
+          <w:p>
+            <w:pPr>
+              <w:pStyle w:val="ListParagraph"/>
+              <w:numPr>
+                <w:ilvl w:val="1"/>
+                <w:numId w:val="2"/>
+              </w:numPr>
+              <w:rPr>
+                <w:rFonts w:ascii="Pericles" w:hAnsi="Pericles"/>
+                <w:bCs/>
+                <w:sz w:val="16"/>
+                <w:szCs w:val="16"/>
+              </w:rPr>
+            </w:pPr>
+            <w:r>
+              <w:rPr>
+                <w:rFonts w:ascii="Pericles" w:hAnsi="Pericles"/>
+                <w:bCs/>
+                <w:sz w:val="16"/>
+                <w:szCs w:val="16"/>
+              </w:rPr>
+              <w:t>Bonus Dodge (1)</w:t>
+            </w:r>
+          </w:p>
+          <w:p>
+            <w:pPr>
+              <w:pStyle w:val="ListParagraph"/>
+              <w:numPr>
+                <w:ilvl w:val="1"/>
+                <w:numId w:val="2"/>
+              </w:numPr>
+              <w:rPr>
+                <w:rFonts w:ascii="Pericles" w:hAnsi="Pericles"/>
+                <w:bCs/>
+                <w:sz w:val="16"/>
+                <w:szCs w:val="16"/>
+              </w:rPr>
+            </w:pPr>
+            <w:r>
+              <w:rPr>
+                <w:rFonts w:ascii="Pericles" w:hAnsi="Pericles"/>
+                <w:bCs/>
+                <w:sz w:val="16"/>
+                <w:szCs w:val="16"/>
+              </w:rPr>
+              <w:t>Retribution Cast (11)</w:t>
+            </w:r>
+          </w:p>
+          <w:p>
+            <w:pPr>
+              <w:pStyle w:val="ListParagraph"/>
+              <w:numPr>
+                <w:ilvl w:val="2"/>
+                <w:numId w:val="2"/>
+              </w:numPr>
+              <w:rPr>
+                <w:rFonts w:ascii="Pericles" w:hAnsi="Pericles"/>
+                <w:bCs/>
+                <w:sz w:val="16"/>
+                <w:szCs w:val="16"/>
+              </w:rPr>
+            </w:pPr>
+            <w:r>
+              <w:rPr>
+                <w:rFonts w:ascii="Pericles" w:hAnsi="Pericles"/>
+                <w:bCs/>
+                <w:sz w:val="16"/>
+                <w:szCs w:val="16"/>
+              </w:rPr>
+              <w:t>Retribution Cast (9)</w:t>
+            </w:r>
+          </w:p>
+          <w:p>
+            <w:pPr>
+              <w:pStyle w:val="ListParagraph"/>
+              <w:numPr>
+                <w:ilvl w:val="1"/>
+                <w:numId w:val="2"/>
+              </w:numPr>
+              <w:rPr>
+                <w:rFonts w:ascii="Pericles" w:hAnsi="Pericles"/>
+                <w:bCs/>
+                <w:sz w:val="16"/>
+                <w:szCs w:val="16"/>
+              </w:rPr>
+            </w:pPr>
+            <w:r>
+              <w:rPr>
+                <w:rFonts w:ascii="Pericles" w:hAnsi="Pericles"/>
+                <w:bCs/>
+                <w:sz w:val="16"/>
+                <w:szCs w:val="16"/>
+              </w:rPr>
+              <w:t>Retribution Touch (11)</w:t>
+            </w:r>
+          </w:p>
+          <w:p>
+            <w:pPr>
+              <w:pStyle w:val="ListParagraph"/>
+              <w:numPr>
+                <w:ilvl w:val="2"/>
+                <w:numId w:val="2"/>
+              </w:numPr>
+              <w:rPr>
+                <w:rFonts w:ascii="Pericles" w:hAnsi="Pericles"/>
+                <w:bCs/>
+                <w:sz w:val="16"/>
+                <w:szCs w:val="16"/>
+              </w:rPr>
+            </w:pPr>
+            <w:r>
+              <w:rPr>
+                <w:rFonts w:ascii="Pericles" w:hAnsi="Pericles"/>
+                <w:bCs/>
+                <w:sz w:val="16"/>
+                <w:szCs w:val="16"/>
+              </w:rPr>
+              <w:t>Retribution Touch (9)</w:t>
+            </w:r>
+          </w:p>
+          <w:p>
+            <w:pPr>
+              <w:pStyle w:val="ListParagraph"/>
+              <w:numPr>
+                <w:ilvl w:val="0"/>
+                <w:numId w:val="2"/>
+              </w:numPr>
+              <w:rPr>
+                <w:rFonts w:ascii="Pericles" w:hAnsi="Pericles"/>
+                <w:bCs/>
+                <w:sz w:val="16"/>
+                <w:szCs w:val="16"/>
+              </w:rPr>
+            </w:pPr>
+            <w:r>
+              <w:rPr>
+                <w:rFonts w:ascii="Pericles" w:hAnsi="Pericles"/>
+                <w:bCs/>
+                <w:sz w:val="16"/>
+                <w:szCs w:val="16"/>
+              </w:rPr>
+              <w:t>Furious Cast</w:t>
+            </w:r>
+          </w:p>
+          <w:p>
+            <w:pPr>
+              <w:pStyle w:val="ListParagraph"/>
+              <w:numPr>
+                <w:ilvl w:val="0"/>
+                <w:numId w:val="2"/>
+              </w:numPr>
+              <w:rPr>
+                <w:rFonts w:ascii="Pericles" w:hAnsi="Pericles"/>
+                <w:bCs/>
+                <w:sz w:val="16"/>
+                <w:szCs w:val="16"/>
+              </w:rPr>
+            </w:pPr>
+            <w:r>
+              <w:rPr>
+                <w:rFonts w:ascii="Pericles" w:hAnsi="Pericles"/>
+                <w:bCs/>
+                <w:sz w:val="16"/>
+                <w:szCs w:val="16"/>
+              </w:rPr>
+              <w:t>Generous Cast</w:t>
+            </w:r>
+          </w:p>
+          <w:p>
+            <w:pPr>
+              <w:pStyle w:val="ListParagraph"/>
+              <w:numPr>
+                <w:ilvl w:val="1"/>
+                <w:numId w:val="2"/>
+              </w:numPr>
+              <w:rPr>
+                <w:rFonts w:ascii="Pericles" w:hAnsi="Pericles"/>
+                <w:bCs/>
+                <w:sz w:val="16"/>
+                <w:szCs w:val="16"/>
+              </w:rPr>
+            </w:pPr>
+            <w:r>
+              <w:rPr>
+                <w:rFonts w:ascii="Pericles" w:hAnsi="Pericles"/>
+                <w:bCs/>
+                <w:sz w:val="16"/>
+                <w:szCs w:val="16"/>
+              </w:rPr>
               <w:t>Generous Cast II</w:t>
             </w:r>
+          </w:p>
+          <w:p>
+            <w:pPr>
+              <w:pStyle w:val="ListParagraph"/>
+              <w:numPr>
+                <w:ilvl w:val="0"/>
+                <w:numId w:val="2"/>
+              </w:numPr>
+              <w:rPr>
+                <w:rFonts w:ascii="Pericles" w:hAnsi="Pericles"/>
+                <w:bCs/>
+                <w:sz w:val="16"/>
+                <w:szCs w:val="16"/>
+              </w:rPr>
+            </w:pPr>
+            <w:r>
+              <w:rPr>
+                <w:rFonts w:ascii="Pericles" w:hAnsi="Pericles"/>
+                <w:bCs/>
+                <w:sz w:val="16"/>
+                <w:szCs w:val="16"/>
+              </w:rPr>
+              <w:t>Spell Phase</w:t>
+            </w:r>
+            <w:bookmarkStart w:id="0" w:name="_GoBack"/>
+            <w:bookmarkEnd w:id="0"/>
           </w:p>
           <w:p>
             <w:pPr>
@@ -2957,16 +3810,7 @@
           <w:sz w:val="20"/>
           <w:szCs w:val="20"/>
         </w:rPr>
-        <w:t xml:space="preserve">Staff </w:t>
-      </w:r>
-      <w:r>
-        <w:rPr>
-          <w:rFonts w:ascii="Pericles" w:hAnsi="Pericles"/>
-          <w:b/>
-          <w:sz w:val="20"/>
-          <w:szCs w:val="20"/>
-        </w:rPr>
-        <w:t>Caster</w:t>
+        <w:t>Staff Caster</w:t>
       </w:r>
     </w:p>
     <w:tbl>
@@ -3028,6 +3872,77 @@
           <w:p>
             <w:pPr>
               <w:pStyle w:val="ListParagraph"/>
+              <w:numPr>
+                <w:ilvl w:val="0"/>
+                <w:numId w:val="1"/>
+              </w:numPr>
+              <w:rPr>
+                <w:rFonts w:ascii="Pericles" w:hAnsi="Pericles"/>
+                <w:b/>
+                <w:sz w:val="16"/>
+                <w:szCs w:val="16"/>
+              </w:rPr>
+            </w:pPr>
+            <w:r>
+              <w:rPr>
+                <w:rFonts w:ascii="Pericles" w:hAnsi="Pericles"/>
+                <w:sz w:val="16"/>
+                <w:szCs w:val="16"/>
+              </w:rPr>
+              <w:t>Spell Cast – Half-round, attack action</w:t>
+            </w:r>
+          </w:p>
+          <w:p>
+            <w:pPr>
+              <w:pStyle w:val="ListParagraph"/>
+              <w:numPr>
+                <w:ilvl w:val="0"/>
+                <w:numId w:val="1"/>
+              </w:numPr>
+              <w:rPr>
+                <w:rFonts w:ascii="Pericles" w:hAnsi="Pericles"/>
+                <w:b/>
+                <w:sz w:val="16"/>
+                <w:szCs w:val="16"/>
+              </w:rPr>
+            </w:pPr>
+            <w:r>
+              <w:rPr>
+                <w:rFonts w:ascii="Pericles" w:hAnsi="Pericles"/>
+                <w:bCs/>
+                <w:sz w:val="16"/>
+                <w:szCs w:val="16"/>
+              </w:rPr>
+              <w:t>Quick Cast – Zero-time, attack action, burns color</w:t>
+            </w:r>
+          </w:p>
+          <w:p>
+            <w:pPr>
+              <w:pStyle w:val="ListParagraph"/>
+              <w:numPr>
+                <w:ilvl w:val="0"/>
+                <w:numId w:val="1"/>
+              </w:numPr>
+              <w:rPr>
+                <w:rFonts w:ascii="Pericles" w:hAnsi="Pericles"/>
+                <w:b/>
+                <w:sz w:val="16"/>
+                <w:szCs w:val="16"/>
+              </w:rPr>
+            </w:pPr>
+            <w:r>
+              <w:rPr>
+                <w:rFonts w:ascii="Pericles" w:hAnsi="Pericles"/>
+                <w:bCs/>
+                <w:sz w:val="16"/>
+                <w:szCs w:val="16"/>
+              </w:rPr>
+              <w:t>Cast on Others – Self spell becomes 1 (willing) target, +4 DL</w:t>
+            </w:r>
+          </w:p>
+          <w:p>
+            <w:pPr>
+              <w:pStyle w:val="ListParagraph"/>
               <w:rPr>
                 <w:rFonts w:ascii="Pericles" w:hAnsi="Pericles"/>
                 <w:b/>
@@ -3107,13 +4022,23 @@
                 <w:szCs w:val="16"/>
               </w:rPr>
             </w:pPr>
-            <w:r>
-              <w:rPr>
-                <w:rFonts w:ascii="Pericles" w:hAnsi="Pericles"/>
-                <w:sz w:val="16"/>
-                <w:szCs w:val="16"/>
-              </w:rPr>
-              <w:t>Blink I</w:t>
+            <w:proofErr w:type="gramStart"/>
+            <w:r>
+              <w:rPr>
+                <w:rFonts w:ascii="Pericles" w:hAnsi="Pericles"/>
+                <w:sz w:val="16"/>
+                <w:szCs w:val="16"/>
+              </w:rPr>
+              <w:t>Blink</w:t>
+            </w:r>
+            <w:proofErr w:type="gramEnd"/>
+            <w:r>
+              <w:rPr>
+                <w:rFonts w:ascii="Pericles" w:hAnsi="Pericles"/>
+                <w:sz w:val="16"/>
+                <w:szCs w:val="16"/>
+              </w:rPr>
+              <w:t xml:space="preserve"> I</w:t>
             </w:r>
           </w:p>
           <w:p>
@@ -3157,6 +4082,28 @@
                 <w:sz w:val="16"/>
                 <w:szCs w:val="16"/>
               </w:rPr>
+              <w:t>Block (2)</w:t>
+            </w:r>
+          </w:p>
+          <w:p>
+            <w:pPr>
+              <w:pStyle w:val="ListParagraph"/>
+              <w:numPr>
+                <w:ilvl w:val="1"/>
+                <w:numId w:val="1"/>
+              </w:numPr>
+              <w:rPr>
+                <w:rFonts w:ascii="Pericles" w:hAnsi="Pericles"/>
+                <w:sz w:val="16"/>
+                <w:szCs w:val="16"/>
+              </w:rPr>
+            </w:pPr>
+            <w:r>
+              <w:rPr>
+                <w:rFonts w:ascii="Pericles" w:hAnsi="Pericles"/>
+                <w:sz w:val="16"/>
+                <w:szCs w:val="16"/>
+              </w:rPr>
               <w:t>Bonus Parry (1)</w:t>
             </w:r>
           </w:p>
@@ -3164,6 +4111,50 @@
             <w:pPr>
               <w:pStyle w:val="ListParagraph"/>
               <w:numPr>
+                <w:ilvl w:val="1"/>
+                <w:numId w:val="1"/>
+              </w:numPr>
+              <w:rPr>
+                <w:rFonts w:ascii="Pericles" w:hAnsi="Pericles"/>
+                <w:sz w:val="16"/>
+                <w:szCs w:val="16"/>
+              </w:rPr>
+            </w:pPr>
+            <w:r>
+              <w:rPr>
+                <w:rFonts w:ascii="Pericles" w:hAnsi="Pericles"/>
+                <w:sz w:val="16"/>
+                <w:szCs w:val="16"/>
+              </w:rPr>
+              <w:t>Spell Blocker</w:t>
+            </w:r>
+          </w:p>
+          <w:p>
+            <w:pPr>
+              <w:pStyle w:val="ListParagraph"/>
+              <w:numPr>
+                <w:ilvl w:val="2"/>
+                <w:numId w:val="1"/>
+              </w:numPr>
+              <w:rPr>
+                <w:rFonts w:ascii="Pericles" w:hAnsi="Pericles"/>
+                <w:sz w:val="16"/>
+                <w:szCs w:val="16"/>
+              </w:rPr>
+            </w:pPr>
+            <w:r>
+              <w:rPr>
+                <w:rFonts w:ascii="Pericles" w:hAnsi="Pericles"/>
+                <w:sz w:val="16"/>
+                <w:szCs w:val="16"/>
+              </w:rPr>
+              <w:t>Spell Absorber</w:t>
+            </w:r>
+          </w:p>
+          <w:p>
+            <w:pPr>
+              <w:pStyle w:val="ListParagraph"/>
+              <w:numPr>
                 <w:ilvl w:val="0"/>
                 <w:numId w:val="1"/>
               </w:numPr>
@@ -3392,6 +4383,17 @@
               </w:rPr>
               <w:t>Staff Defender</w:t>
             </w:r>
+          </w:p>
+          <w:p>
+            <w:pPr>
+              <w:ind w:left="1080"/>
+              <w:rPr>
+                <w:rFonts w:ascii="Pericles" w:hAnsi="Pericles"/>
+                <w:bCs/>
+                <w:sz w:val="16"/>
+                <w:szCs w:val="16"/>
+              </w:rPr>
+            </w:pPr>
           </w:p>
         </w:tc>
       </w:tr>
@@ -3614,146 +4616,146 @@
                 <w:sz w:val="16"/>
                 <w:szCs w:val="16"/>
               </w:rPr>
+              <w:t>Bonus Parry (1)</w:t>
+            </w:r>
+          </w:p>
+          <w:p>
+            <w:pPr>
+              <w:pStyle w:val="ListParagraph"/>
+              <w:numPr>
+                <w:ilvl w:val="1"/>
+                <w:numId w:val="1"/>
+              </w:numPr>
+              <w:rPr>
+                <w:rFonts w:ascii="Pericles" w:hAnsi="Pericles"/>
+                <w:sz w:val="16"/>
+                <w:szCs w:val="16"/>
+              </w:rPr>
+            </w:pPr>
+            <w:r>
+              <w:rPr>
+                <w:rFonts w:ascii="Pericles" w:hAnsi="Pericles"/>
+                <w:sz w:val="16"/>
+                <w:szCs w:val="16"/>
+              </w:rPr>
+              <w:t>Bonus Parry (2)</w:t>
+            </w:r>
+          </w:p>
+          <w:p>
+            <w:pPr>
+              <w:pStyle w:val="ListParagraph"/>
+              <w:numPr>
+                <w:ilvl w:val="0"/>
+                <w:numId w:val="1"/>
+              </w:numPr>
+              <w:rPr>
+                <w:rFonts w:ascii="Pericles" w:hAnsi="Pericles"/>
+                <w:b/>
+                <w:sz w:val="20"/>
+                <w:szCs w:val="20"/>
+              </w:rPr>
+            </w:pPr>
+            <w:r>
+              <w:rPr>
+                <w:rFonts w:ascii="Pericles" w:hAnsi="Pericles"/>
+                <w:sz w:val="16"/>
+                <w:szCs w:val="16"/>
+              </w:rPr>
+              <w:t>Concussion (3)</w:t>
+            </w:r>
+          </w:p>
+          <w:p>
+            <w:pPr>
+              <w:pStyle w:val="ListParagraph"/>
+              <w:numPr>
+                <w:ilvl w:val="1"/>
+                <w:numId w:val="1"/>
+              </w:numPr>
+              <w:rPr>
+                <w:rFonts w:ascii="Pericles" w:hAnsi="Pericles"/>
+                <w:b/>
+                <w:sz w:val="20"/>
+                <w:szCs w:val="20"/>
+              </w:rPr>
+            </w:pPr>
+            <w:r>
+              <w:rPr>
+                <w:rFonts w:ascii="Pericles" w:hAnsi="Pericles"/>
+                <w:sz w:val="16"/>
+                <w:szCs w:val="16"/>
+              </w:rPr>
+              <w:t>Concussion (4)</w:t>
+            </w:r>
+          </w:p>
+          <w:p>
+            <w:pPr>
+              <w:pStyle w:val="ListParagraph"/>
+              <w:numPr>
+                <w:ilvl w:val="2"/>
+                <w:numId w:val="1"/>
+              </w:numPr>
+              <w:rPr>
+                <w:rFonts w:ascii="Pericles" w:hAnsi="Pericles"/>
+                <w:b/>
+                <w:sz w:val="20"/>
+                <w:szCs w:val="20"/>
+              </w:rPr>
+            </w:pPr>
+            <w:r>
+              <w:rPr>
+                <w:rFonts w:ascii="Pericles" w:hAnsi="Pericles"/>
+                <w:sz w:val="16"/>
+                <w:szCs w:val="16"/>
+              </w:rPr>
+              <w:t>Concussion (5)</w:t>
+            </w:r>
+          </w:p>
+          <w:p>
+            <w:pPr>
+              <w:pStyle w:val="ListParagraph"/>
+              <w:numPr>
+                <w:ilvl w:val="0"/>
+                <w:numId w:val="1"/>
+              </w:numPr>
+              <w:rPr>
+                <w:rFonts w:ascii="Pericles" w:hAnsi="Pericles"/>
+                <w:bCs/>
+                <w:sz w:val="16"/>
+                <w:szCs w:val="16"/>
+              </w:rPr>
+            </w:pPr>
+            <w:r>
+              <w:rPr>
+                <w:rFonts w:ascii="Pericles" w:hAnsi="Pericles"/>
+                <w:bCs/>
+                <w:sz w:val="16"/>
+                <w:szCs w:val="16"/>
+              </w:rPr>
+              <w:t>Defensive Stance</w:t>
+            </w:r>
+          </w:p>
+          <w:p>
+            <w:pPr>
+              <w:pStyle w:val="ListParagraph"/>
+              <w:numPr>
+                <w:ilvl w:val="0"/>
+                <w:numId w:val="1"/>
+              </w:numPr>
+              <w:rPr>
+                <w:rFonts w:ascii="Pericles" w:hAnsi="Pericles"/>
+                <w:bCs/>
+                <w:sz w:val="16"/>
+                <w:szCs w:val="16"/>
+              </w:rPr>
+            </w:pPr>
+            <w:r>
+              <w:rPr>
+                <w:rFonts w:ascii="Pericles" w:hAnsi="Pericles"/>
+                <w:bCs/>
+                <w:sz w:val="16"/>
+                <w:szCs w:val="16"/>
+              </w:rPr>
               <w:lastRenderedPageBreak/>
-              <w:t>Bonus Parry (1)</w:t>
-            </w:r>
-          </w:p>
-          <w:p>
-            <w:pPr>
-              <w:pStyle w:val="ListParagraph"/>
-              <w:numPr>
-                <w:ilvl w:val="1"/>
-                <w:numId w:val="1"/>
-              </w:numPr>
-              <w:rPr>
-                <w:rFonts w:ascii="Pericles" w:hAnsi="Pericles"/>
-                <w:sz w:val="16"/>
-                <w:szCs w:val="16"/>
-              </w:rPr>
-            </w:pPr>
-            <w:r>
-              <w:rPr>
-                <w:rFonts w:ascii="Pericles" w:hAnsi="Pericles"/>
-                <w:sz w:val="16"/>
-                <w:szCs w:val="16"/>
-              </w:rPr>
-              <w:t>Bonus Parry (2)</w:t>
-            </w:r>
-          </w:p>
-          <w:p>
-            <w:pPr>
-              <w:pStyle w:val="ListParagraph"/>
-              <w:numPr>
-                <w:ilvl w:val="0"/>
-                <w:numId w:val="1"/>
-              </w:numPr>
-              <w:rPr>
-                <w:rFonts w:ascii="Pericles" w:hAnsi="Pericles"/>
-                <w:b/>
-                <w:sz w:val="20"/>
-                <w:szCs w:val="20"/>
-              </w:rPr>
-            </w:pPr>
-            <w:r>
-              <w:rPr>
-                <w:rFonts w:ascii="Pericles" w:hAnsi="Pericles"/>
-                <w:sz w:val="16"/>
-                <w:szCs w:val="16"/>
-              </w:rPr>
-              <w:t>Concussion (3)</w:t>
-            </w:r>
-          </w:p>
-          <w:p>
-            <w:pPr>
-              <w:pStyle w:val="ListParagraph"/>
-              <w:numPr>
-                <w:ilvl w:val="1"/>
-                <w:numId w:val="1"/>
-              </w:numPr>
-              <w:rPr>
-                <w:rFonts w:ascii="Pericles" w:hAnsi="Pericles"/>
-                <w:b/>
-                <w:sz w:val="20"/>
-                <w:szCs w:val="20"/>
-              </w:rPr>
-            </w:pPr>
-            <w:r>
-              <w:rPr>
-                <w:rFonts w:ascii="Pericles" w:hAnsi="Pericles"/>
-                <w:sz w:val="16"/>
-                <w:szCs w:val="16"/>
-              </w:rPr>
-              <w:t>Concussion (4)</w:t>
-            </w:r>
-          </w:p>
-          <w:p>
-            <w:pPr>
-              <w:pStyle w:val="ListParagraph"/>
-              <w:numPr>
-                <w:ilvl w:val="2"/>
-                <w:numId w:val="1"/>
-              </w:numPr>
-              <w:rPr>
-                <w:rFonts w:ascii="Pericles" w:hAnsi="Pericles"/>
-                <w:b/>
-                <w:sz w:val="20"/>
-                <w:szCs w:val="20"/>
-              </w:rPr>
-            </w:pPr>
-            <w:r>
-              <w:rPr>
-                <w:rFonts w:ascii="Pericles" w:hAnsi="Pericles"/>
-                <w:sz w:val="16"/>
-                <w:szCs w:val="16"/>
-              </w:rPr>
-              <w:t>Concussion (5)</w:t>
-            </w:r>
-          </w:p>
-          <w:p>
-            <w:pPr>
-              <w:pStyle w:val="ListParagraph"/>
-              <w:numPr>
-                <w:ilvl w:val="0"/>
-                <w:numId w:val="1"/>
-              </w:numPr>
-              <w:rPr>
-                <w:rFonts w:ascii="Pericles" w:hAnsi="Pericles"/>
-                <w:bCs/>
-                <w:sz w:val="16"/>
-                <w:szCs w:val="16"/>
-              </w:rPr>
-            </w:pPr>
-            <w:r>
-              <w:rPr>
-                <w:rFonts w:ascii="Pericles" w:hAnsi="Pericles"/>
-                <w:bCs/>
-                <w:sz w:val="16"/>
-                <w:szCs w:val="16"/>
-              </w:rPr>
-              <w:t>Defensive Stance</w:t>
-            </w:r>
-          </w:p>
-          <w:p>
-            <w:pPr>
-              <w:pStyle w:val="ListParagraph"/>
-              <w:numPr>
-                <w:ilvl w:val="0"/>
-                <w:numId w:val="1"/>
-              </w:numPr>
-              <w:rPr>
-                <w:rFonts w:ascii="Pericles" w:hAnsi="Pericles"/>
-                <w:bCs/>
-                <w:sz w:val="16"/>
-                <w:szCs w:val="16"/>
-              </w:rPr>
-            </w:pPr>
-            <w:r>
-              <w:rPr>
-                <w:rFonts w:ascii="Pericles" w:hAnsi="Pericles"/>
-                <w:bCs/>
-                <w:sz w:val="16"/>
-                <w:szCs w:val="16"/>
-              </w:rPr>
               <w:t>Extended Block</w:t>
             </w:r>
           </w:p>
@@ -4019,7 +5021,7 @@
 </file>
 
 <file path=word/numbering.xml><?xml version="1.0" encoding="utf-8"?>
-<w:numbering xmlns:wpc="http://schemas.microsoft.com/office/word/2010/wordprocessingCanvas" xmlns:cx="http://schemas.microsoft.com/office/drawing/2014/chartex" xmlns:cx1="http://schemas.microsoft.com/office/drawing/2015/9/8/chartex" xmlns:cx2="http://schemas.microsoft.com/office/drawing/2015/10/21/chartex" xmlns:cx3="http://schemas.microsoft.com/office/drawing/2016/5/9/chartex" xmlns:cx4="http://schemas.microsoft.com/office/drawing/2016/5/10/chartex" xmlns:cx5="http://schemas.microsoft.com/office/drawing/2016/5/11/chartex" xmlns:cx6="http://schemas.microsoft.com/office/drawing/2016/5/12/chartex" xmlns:cx7="http://schemas.microsoft.com/office/drawing/2016/5/13/chartex" xmlns:cx8="http://schemas.microsoft.com/office/drawing/2016/5/14/chartex" xmlns:mc="http://schemas.openxmlformats.org/markup-compatibility/2006" xmlns:aink="http://schemas.microsoft.com/office/drawing/2016/ink" xmlns:am3d="http://schemas.microsoft.com/office/drawing/2017/model3d" xmlns:o="urn:schemas-microsoft-com:office:office" xmlns:r="http://schemas.openxmlformats.org/officeDocument/2006/relationships" xmlns:m="http://schemas.openxmlformats.org/officeDocument/2006/math" xmlns:v="urn:schemas-microsoft-com:vml" xmlns:wp14="http://schemas.microsoft.com/office/word/2010/wordprocessingDrawing" xmlns:wp="http://schemas.openxmlformats.org/drawingml/2006/wordprocessingDrawing" xmlns:w10="urn:schemas-microsoft-com:office:word" xmlns:w="http://schemas.openxmlformats.org/wordprocessingml/2006/main" xmlns:w14="http://schemas.microsoft.com/office/word/2010/wordml" xmlns:w15="http://schemas.microsoft.com/office/word/2012/wordml" xmlns:w16cex="http://schemas.microsoft.com/office/word/2018/wordml/cex" xmlns:w16cid="http://schemas.microsoft.com/office/word/2016/wordml/cid" xmlns:w16="http://schemas.microsoft.com/office/word/2018/wordml" xmlns:w16se="http://schemas.microsoft.com/office/word/2015/wordml/symex" xmlns:wpg="http://schemas.microsoft.com/office/word/2010/wordprocessingGroup" xmlns:wpi="http://schemas.microsoft.com/office/word/2010/wordprocessingInk" xmlns:wne="http://schemas.microsoft.com/office/word/2006/wordml" xmlns:wps="http://schemas.microsoft.com/office/word/2010/wordprocessingShape" mc:Ignorable="w14 w15 w16se w16cid w16 w16cex wp14">
+<w:numbering xmlns:wpc="http://schemas.microsoft.com/office/word/2010/wordprocessingCanvas" xmlns:cx="http://schemas.microsoft.com/office/drawing/2014/chartex" xmlns:cx1="http://schemas.microsoft.com/office/drawing/2015/9/8/chartex" xmlns:cx2="http://schemas.microsoft.com/office/drawing/2015/10/21/chartex" xmlns:cx3="http://schemas.microsoft.com/office/drawing/2016/5/9/chartex" xmlns:cx4="http://schemas.microsoft.com/office/drawing/2016/5/10/chartex" xmlns:cx5="http://schemas.microsoft.com/office/drawing/2016/5/11/chartex" xmlns:cx6="http://schemas.microsoft.com/office/drawing/2016/5/12/chartex" xmlns:cx7="http://schemas.microsoft.com/office/drawing/2016/5/13/chartex" xmlns:cx8="http://schemas.microsoft.com/office/drawing/2016/5/14/chartex" xmlns:mc="http://schemas.openxmlformats.org/markup-compatibility/2006" xmlns:aink="http://schemas.microsoft.com/office/drawing/2016/ink" xmlns:am3d="http://schemas.microsoft.com/office/drawing/2017/model3d" xmlns:o="urn:schemas-microsoft-com:office:office" xmlns:r="http://schemas.openxmlformats.org/officeDocument/2006/relationships" xmlns:m="http://schemas.openxmlformats.org/officeDocument/2006/math" xmlns:v="urn:schemas-microsoft-com:vml" xmlns:wp14="http://schemas.microsoft.com/office/word/2010/wordprocessingDrawing" xmlns:wp="http://schemas.openxmlformats.org/drawingml/2006/wordprocessingDrawing" xmlns:w10="urn:schemas-microsoft-com:office:word" xmlns:w="http://schemas.openxmlformats.org/wordprocessingml/2006/main" xmlns:w14="http://schemas.microsoft.com/office/word/2010/wordml" xmlns:w15="http://schemas.microsoft.com/office/word/2012/wordml" xmlns:w16cid="http://schemas.microsoft.com/office/word/2016/wordml/cid" xmlns:w16se="http://schemas.microsoft.com/office/word/2015/wordml/symex" xmlns:wpg="http://schemas.microsoft.com/office/word/2010/wordprocessingGroup" xmlns:wpi="http://schemas.microsoft.com/office/word/2010/wordprocessingInk" xmlns:wne="http://schemas.microsoft.com/office/word/2006/wordml" xmlns:wps="http://schemas.microsoft.com/office/word/2010/wordprocessingShape" mc:Ignorable="w14 w15 w16se w16cid wp14">
   <w:abstractNum w:abstractNumId="0" w15:restartNumberingAfterBreak="0">
     <w:nsid w:val="54602408"/>
     <w:multiLevelType w:val="hybridMultilevel"/>
@@ -4163,7 +5165,7 @@
         <w:rFonts w:ascii="Courier New" w:hAnsi="Courier New" w:cs="Courier New" w:hint="default"/>
       </w:rPr>
     </w:lvl>
-    <w:lvl w:ilvl="2" w:tplc="04090005" w:tentative="1">
+    <w:lvl w:ilvl="2" w:tplc="04090005">
       <w:start w:val="1"/>
       <w:numFmt w:val="bullet"/>
       <w:lvlText w:val=""/>
@@ -4258,7 +5260,7 @@
 </file>
 
 <file path=word/styles.xml><?xml version="1.0" encoding="utf-8"?>
-<w:styles xmlns:mc="http://schemas.openxmlformats.org/markup-compatibility/2006" xmlns:r="http://schemas.openxmlformats.org/officeDocument/2006/relationships" xmlns:w="http://schemas.openxmlformats.org/wordprocessingml/2006/main" xmlns:w14="http://schemas.microsoft.com/office/word/2010/wordml" xmlns:w15="http://schemas.microsoft.com/office/word/2012/wordml" xmlns:w16cex="http://schemas.microsoft.com/office/word/2018/wordml/cex" xmlns:w16cid="http://schemas.microsoft.com/office/word/2016/wordml/cid" xmlns:w16="http://schemas.microsoft.com/office/word/2018/wordml" xmlns:w16se="http://schemas.microsoft.com/office/word/2015/wordml/symex" mc:Ignorable="w14 w15 w16se w16cid w16 w16cex">
+<w:styles xmlns:mc="http://schemas.openxmlformats.org/markup-compatibility/2006" xmlns:r="http://schemas.openxmlformats.org/officeDocument/2006/relationships" xmlns:w="http://schemas.openxmlformats.org/wordprocessingml/2006/main" xmlns:w14="http://schemas.microsoft.com/office/word/2010/wordml" xmlns:w15="http://schemas.microsoft.com/office/word/2012/wordml" xmlns:w16cid="http://schemas.microsoft.com/office/word/2016/wordml/cid" xmlns:w16se="http://schemas.microsoft.com/office/word/2015/wordml/symex" mc:Ignorable="w14 w15 w16se w16cid">
   <w:docDefaults>
     <w:rPrDefault>
       <w:rPr>
@@ -4274,7 +5276,7 @@
       </w:pPr>
     </w:pPrDefault>
   </w:docDefaults>
-  <w:latentStyles w:defLockedState="0" w:defUIPriority="99" w:defSemiHidden="0" w:defUnhideWhenUsed="0" w:defQFormat="0" w:count="376">
+  <w:latentStyles w:defLockedState="0" w:defUIPriority="99" w:defSemiHidden="0" w:defUnhideWhenUsed="0" w:defQFormat="0" w:count="375">
     <w:lsdException w:name="Normal" w:uiPriority="0" w:qFormat="1"/>
     <w:lsdException w:name="heading 1" w:uiPriority="9" w:qFormat="1"/>
     <w:lsdException w:name="heading 2" w:semiHidden="1" w:uiPriority="9" w:unhideWhenUsed="1" w:qFormat="1"/>
@@ -4650,7 +5652,6 @@
     <w:lsdException w:name="Smart Hyperlink" w:semiHidden="1" w:unhideWhenUsed="1"/>
     <w:lsdException w:name="Hashtag" w:semiHidden="1" w:unhideWhenUsed="1"/>
     <w:lsdException w:name="Unresolved Mention" w:semiHidden="1" w:unhideWhenUsed="1"/>
-    <w:lsdException w:name="Smart Link" w:semiHidden="1" w:unhideWhenUsed="1"/>
   </w:latentStyles>
   <w:style w:type="paragraph" w:default="1" w:styleId="Normal">
     <w:name w:val="Normal"/>

</xml_diff>

<commit_message>
Added some to dirty fighting. Small update to a spell.
</commit_message>
<xml_diff>
--- a/SS02a -- Combat Trees.docx
+++ b/SS02a -- Combat Trees.docx
@@ -923,6 +923,50 @@
           <w:p>
             <w:pPr>
               <w:numPr>
+                <w:ilvl w:val="1"/>
+                <w:numId w:val="1"/>
+              </w:numPr>
+              <w:contextualSpacing/>
+              <w:rPr>
+                <w:rFonts w:ascii="Pericles" w:eastAsia="Calibri" w:hAnsi="Pericles" w:cs="Times New Roman"/>
+                <w:sz w:val="16"/>
+                <w:szCs w:val="16"/>
+              </w:rPr>
+            </w:pPr>
+            <w:r>
+              <w:rPr>
+                <w:rFonts w:ascii="Pericles" w:eastAsia="Calibri" w:hAnsi="Pericles" w:cs="Times New Roman"/>
+                <w:sz w:val="16"/>
+                <w:szCs w:val="16"/>
+              </w:rPr>
+              <w:t>Poisoner</w:t>
+            </w:r>
+          </w:p>
+          <w:p>
+            <w:pPr>
+              <w:numPr>
+                <w:ilvl w:val="1"/>
+                <w:numId w:val="1"/>
+              </w:numPr>
+              <w:contextualSpacing/>
+              <w:rPr>
+                <w:rFonts w:ascii="Pericles" w:eastAsia="Calibri" w:hAnsi="Pericles" w:cs="Times New Roman"/>
+                <w:sz w:val="16"/>
+                <w:szCs w:val="16"/>
+              </w:rPr>
+            </w:pPr>
+            <w:r>
+              <w:rPr>
+                <w:rFonts w:ascii="Pericles" w:eastAsia="Calibri" w:hAnsi="Pericles" w:cs="Times New Roman"/>
+                <w:sz w:val="16"/>
+                <w:szCs w:val="16"/>
+              </w:rPr>
+              <w:t>Witty Insult</w:t>
+            </w:r>
+          </w:p>
+          <w:p>
+            <w:pPr>
+              <w:numPr>
                 <w:ilvl w:val="2"/>
                 <w:numId w:val="1"/>
               </w:numPr>
@@ -1159,6 +1203,7 @@
                 <w:sz w:val="16"/>
                 <w:szCs w:val="16"/>
               </w:rPr>
+              <w:lastRenderedPageBreak/>
               <w:t>Grapple Block</w:t>
             </w:r>
           </w:p>
@@ -1203,7 +1248,6 @@
                 <w:sz w:val="16"/>
                 <w:szCs w:val="16"/>
               </w:rPr>
-              <w:lastRenderedPageBreak/>
               <w:t>Knockdown Blow (2)</w:t>
             </w:r>
           </w:p>
@@ -1248,23 +1292,7 @@
                 <w:sz w:val="16"/>
                 <w:szCs w:val="16"/>
               </w:rPr>
-              <w:t>Knockdown Blow (</w:t>
-            </w:r>
-            <w:r>
-              <w:rPr>
-                <w:rFonts w:ascii="Pericles" w:eastAsia="Calibri" w:hAnsi="Pericles" w:cs="Times New Roman"/>
-                <w:sz w:val="16"/>
-                <w:szCs w:val="16"/>
-              </w:rPr>
-              <w:t>4</w:t>
-            </w:r>
-            <w:r>
-              <w:rPr>
-                <w:rFonts w:ascii="Pericles" w:eastAsia="Calibri" w:hAnsi="Pericles" w:cs="Times New Roman"/>
-                <w:sz w:val="16"/>
-                <w:szCs w:val="16"/>
-              </w:rPr>
-              <w:t>)</w:t>
+              <w:t>Knockdown Blow (4)</w:t>
             </w:r>
           </w:p>
           <w:p>
@@ -1286,23 +1314,7 @@
                 <w:sz w:val="16"/>
                 <w:szCs w:val="16"/>
               </w:rPr>
-              <w:t>Knockdown Blow (</w:t>
-            </w:r>
-            <w:r>
-              <w:rPr>
-                <w:rFonts w:ascii="Pericles" w:eastAsia="Calibri" w:hAnsi="Pericles" w:cs="Times New Roman"/>
-                <w:sz w:val="16"/>
-                <w:szCs w:val="16"/>
-              </w:rPr>
-              <w:t>6</w:t>
-            </w:r>
-            <w:r>
-              <w:rPr>
-                <w:rFonts w:ascii="Pericles" w:eastAsia="Calibri" w:hAnsi="Pericles" w:cs="Times New Roman"/>
-                <w:sz w:val="16"/>
-                <w:szCs w:val="16"/>
-              </w:rPr>
-              <w:t>)</w:t>
+              <w:t>Knockdown Blow (6)</w:t>
             </w:r>
           </w:p>
           <w:p>
@@ -1329,6 +1341,29 @@
           </w:p>
           <w:p>
             <w:pPr>
+              <w:numPr>
+                <w:ilvl w:val="0"/>
+                <w:numId w:val="1"/>
+              </w:numPr>
+              <w:contextualSpacing/>
+              <w:rPr>
+                <w:rFonts w:ascii="Pericles" w:eastAsia="Calibri" w:hAnsi="Pericles" w:cs="Times New Roman"/>
+                <w:sz w:val="16"/>
+                <w:szCs w:val="16"/>
+              </w:rPr>
+            </w:pPr>
+            <w:r>
+              <w:rPr>
+                <w:rFonts w:ascii="Pericles" w:eastAsia="Calibri" w:hAnsi="Pericles" w:cs="Times New Roman"/>
+                <w:sz w:val="16"/>
+                <w:szCs w:val="16"/>
+              </w:rPr>
+              <w:t>Vengeful Stance</w:t>
+            </w:r>
+          </w:p>
+          <w:p>
+            <w:pPr>
+              <w:ind w:left="360"/>
               <w:contextualSpacing/>
               <w:rPr>
                 <w:rFonts w:ascii="Pericles" w:eastAsia="Calibri" w:hAnsi="Pericles" w:cs="Times New Roman"/>
@@ -2446,6 +2481,7 @@
                 <w:sz w:val="16"/>
                 <w:szCs w:val="16"/>
               </w:rPr>
+              <w:lastRenderedPageBreak/>
               <w:t>Forceful Blow II</w:t>
             </w:r>
           </w:p>
@@ -2512,7 +2548,6 @@
                 <w:sz w:val="16"/>
                 <w:szCs w:val="16"/>
               </w:rPr>
-              <w:lastRenderedPageBreak/>
               <w:t>Interpose</w:t>
             </w:r>
           </w:p>
@@ -3681,6 +3716,7 @@
                 <w:sz w:val="16"/>
                 <w:szCs w:val="16"/>
               </w:rPr>
+              <w:lastRenderedPageBreak/>
               <w:t>Shield Bash</w:t>
             </w:r>
           </w:p>
@@ -3750,7 +3786,6 @@
                 <w:sz w:val="16"/>
                 <w:szCs w:val="16"/>
               </w:rPr>
-              <w:lastRenderedPageBreak/>
               <w:t>Sweep III</w:t>
             </w:r>
           </w:p>
@@ -4979,6 +5014,7 @@
                 <w:sz w:val="16"/>
                 <w:szCs w:val="16"/>
               </w:rPr>
+              <w:lastRenderedPageBreak/>
               <w:t>Generous Cast II</w:t>
             </w:r>
           </w:p>

</xml_diff>